<commit_message>
Add more documentation details
</commit_message>
<xml_diff>
--- a/Documentation/Goods Receiving/ReceivingJobExceptionsV1.docx
+++ b/Documentation/Goods Receiving/ReceivingJobExceptionsV1.docx
@@ -2191,29 +2191,16 @@
       <w:pPr>
         <w:ind w:left="720"/>
         <w:jc w:val="both"/>
+      </w:pPr>
+      <w:r>
+        <w:t xml:space="preserve">This part of the system is also functional in the binning of received goods. </w:t>
+      </w:r>
+      <w:r>
         <w:rPr>
           <w:b/>
           <w:i/>
-          <w:color w:val="FF0000"/>
-        </w:rPr>
-      </w:pPr>
-      <w:proofErr w:type="gramStart"/>
-      <w:r>
-        <w:rPr>
-          <w:b/>
-          <w:i/>
-          <w:color w:val="FF0000"/>
-        </w:rPr>
-        <w:t>It would seem that this</w:t>
-      </w:r>
-      <w:proofErr w:type="gramEnd"/>
-      <w:r>
-        <w:rPr>
-          <w:b/>
-          <w:i/>
-          <w:color w:val="FF0000"/>
-        </w:rPr>
-        <w:t xml:space="preserve"> functionality is not being used since liquidation recovery and needs to be reviewed why.</w:t>
+        </w:rPr>
+        <w:t>To note goods received cannot be queried by sales staff UNTIL the goods are binned</w:t>
       </w:r>
     </w:p>
     <w:p>
@@ -2319,8 +2306,120 @@
       <w:r>
         <w:t>Furthermore, any discrepancies are integrated into the returns to vendor process. Again, this seems not to be the case. Goods that need to be returned are manually captured, which will likely yield typing errors.</w:t>
       </w:r>
+    </w:p>
+    <w:p>
+      <w:pPr>
+        <w:ind w:left="360"/>
+        <w:jc w:val="both"/>
+      </w:pPr>
+      <w:r>
+        <w:t xml:space="preserve">This sub-system is deemed to be mission critical as it consolidates several processes that ensures the limiting of human error and optimises the processing requirements. The receiving process as integrated into the ordering process and in conjunction with suppliers, have an underlying automated exception and reporting set of interfaces. </w:t>
+      </w:r>
+    </w:p>
+    <w:p>
+      <w:pPr>
+        <w:ind w:left="360"/>
+        <w:jc w:val="both"/>
+      </w:pPr>
+      <w:r>
+        <w:t>Received goods are grouped into jobs based on a set of priority determinations. Out of stock, almost out of stock etc.</w:t>
+      </w:r>
+    </w:p>
+    <w:p>
+      <w:pPr>
+        <w:ind w:left="360"/>
+        <w:jc w:val="both"/>
+      </w:pPr>
+      <w:r>
+        <w:t>Additionally, some receipts are split into multiple smaller sections to assist in replenishing the compliment of out of stock and almost out of stock items as quickly as possible using the limited resources available.</w:t>
+      </w:r>
+    </w:p>
+    <w:p>
+      <w:pPr>
+        <w:ind w:left="360"/>
+        <w:jc w:val="both"/>
+      </w:pPr>
+      <w:r>
+        <w:t xml:space="preserve">A key optimisation factor is that item labels are printed as per the supplier delivery details without pre-counting the items. At the end of the labelling process, surplus / shortage of labels </w:t>
+      </w:r>
+      <w:r>
+        <w:t>constitutes</w:t>
+      </w:r>
+      <w:r>
+        <w:t xml:space="preserve"> a formal item count </w:t>
+      </w:r>
+      <w:r>
+        <w:t>as received where over labels indicate item short supply and short on labels indicate items are over-supplied.</w:t>
+      </w:r>
+    </w:p>
+    <w:p>
+      <w:pPr>
+        <w:ind w:left="360"/>
+        <w:jc w:val="both"/>
+      </w:pPr>
+      <w:r>
+        <w:t xml:space="preserve">There is a jobbing sub-system with staff association for accountability. The results of the jobbed labelling process </w:t>
+      </w:r>
+      <w:proofErr w:type="gramStart"/>
+      <w:r>
+        <w:t>is</w:t>
+      </w:r>
+      <w:proofErr w:type="gramEnd"/>
+      <w:r>
+        <w:t xml:space="preserve"> captured with a number of possible finding i.e. over supply, short supply, items received not ordered etc.</w:t>
+      </w:r>
+    </w:p>
+    <w:p>
+      <w:pPr>
+        <w:ind w:left="360"/>
+        <w:jc w:val="both"/>
+      </w:pPr>
+      <w:r>
+        <w:t xml:space="preserve">The outcome is printed and reviewed with the supplier and / or ordering department for resolution. Current practice is to pass </w:t>
+      </w:r>
+      <w:proofErr w:type="gramStart"/>
+      <w:r>
+        <w:t>a</w:t>
+      </w:r>
+      <w:proofErr w:type="gramEnd"/>
+      <w:r>
+        <w:t xml:space="preserve"> RTV for short supply, known as returns before binning which provides a supplier remittance tracking entry</w:t>
+      </w:r>
+    </w:p>
+    <w:p>
+      <w:pPr>
+        <w:ind w:left="360"/>
+        <w:jc w:val="both"/>
+      </w:pPr>
+      <w:r>
+        <w:t>As soon as a labelling job is complete, the verified received in order goods are scheduled for binning to their allocated bin locations.</w:t>
+      </w:r>
+    </w:p>
+    <w:p>
+      <w:pPr>
+        <w:ind w:left="360"/>
+        <w:jc w:val="both"/>
+      </w:pPr>
+      <w:r>
+        <w:t>On completion of the binning job, the quantity on hand is updated and the sales process is able to gain access to the just binned goods.</w:t>
+      </w:r>
       <w:bookmarkStart w:id="4" w:name="_GoBack"/>
       <w:bookmarkEnd w:id="4"/>
+    </w:p>
+    <w:p>
+      <w:pPr>
+        <w:rPr>
+          <w:rFonts w:asciiTheme="majorHAnsi" w:eastAsiaTheme="majorEastAsia" w:hAnsiTheme="majorHAnsi" w:cstheme="majorBidi"/>
+          <w:color w:val="2F5496" w:themeColor="accent1" w:themeShade="BF"/>
+          <w:sz w:val="32"/>
+          <w:szCs w:val="32"/>
+        </w:rPr>
+      </w:pPr>
+      <w:bookmarkStart w:id="5" w:name="_Toc535491637"/>
+      <w:bookmarkStart w:id="6" w:name="_Toc524948413"/>
+      <w:r>
+        <w:br w:type="page"/>
+      </w:r>
     </w:p>
     <w:p>
       <w:pPr>
@@ -2330,14 +2429,95 @@
           <w:numId w:val="16"/>
         </w:numPr>
       </w:pPr>
-      <w:bookmarkStart w:id="5" w:name="_Toc524948413"/>
-      <w:bookmarkStart w:id="6" w:name="_Toc535491637"/>
-      <w:r>
+      <w:r>
+        <w:lastRenderedPageBreak/>
         <w:t>Database entities and relationships</w:t>
       </w:r>
-      <w:bookmarkEnd w:id="6"/>
+      <w:bookmarkEnd w:id="5"/>
     </w:p>
-    <w:p/>
+    <w:p>
+      <w:r>
+        <w:rPr>
+          <w:noProof/>
+        </w:rPr>
+        <w:drawing>
+          <wp:anchor distT="0" distB="0" distL="114300" distR="114300" simplePos="0" relativeHeight="251665408" behindDoc="0" locked="0" layoutInCell="1" allowOverlap="1" wp14:anchorId="53289A35" wp14:editId="4B573DD3">
+            <wp:simplePos x="0" y="0"/>
+            <wp:positionH relativeFrom="column">
+              <wp:posOffset>-519430</wp:posOffset>
+            </wp:positionH>
+            <wp:positionV relativeFrom="paragraph">
+              <wp:posOffset>170815</wp:posOffset>
+            </wp:positionV>
+            <wp:extent cx="7035165" cy="6736715"/>
+            <wp:effectExtent l="0" t="0" r="0" b="6985"/>
+            <wp:wrapTopAndBottom/>
+            <wp:docPr id="2" name="Picture 2" descr="image.png"/>
+            <wp:cNvGraphicFramePr>
+              <a:graphicFrameLocks xmlns:a="http://schemas.openxmlformats.org/drawingml/2006/main" noChangeAspect="1"/>
+            </wp:cNvGraphicFramePr>
+            <a:graphic xmlns:a="http://schemas.openxmlformats.org/drawingml/2006/main">
+              <a:graphicData uri="http://schemas.openxmlformats.org/drawingml/2006/picture">
+                <pic:pic xmlns:pic="http://schemas.openxmlformats.org/drawingml/2006/picture">
+                  <pic:nvPicPr>
+                    <pic:cNvPr id="0" name="Picture 1" descr="image.png"/>
+                    <pic:cNvPicPr>
+                      <a:picLocks noChangeAspect="1" noChangeArrowheads="1"/>
+                    </pic:cNvPicPr>
+                  </pic:nvPicPr>
+                  <pic:blipFill>
+                    <a:blip r:embed="rId10" r:link="rId11">
+                      <a:extLst>
+                        <a:ext uri="{28A0092B-C50C-407E-A947-70E740481C1C}">
+                          <a14:useLocalDpi xmlns:a14="http://schemas.microsoft.com/office/drawing/2010/main" val="0"/>
+                        </a:ext>
+                      </a:extLst>
+                    </a:blip>
+                    <a:srcRect/>
+                    <a:stretch>
+                      <a:fillRect/>
+                    </a:stretch>
+                  </pic:blipFill>
+                  <pic:spPr bwMode="auto">
+                    <a:xfrm>
+                      <a:off x="0" y="0"/>
+                      <a:ext cx="7035165" cy="6736715"/>
+                    </a:xfrm>
+                    <a:prstGeom prst="rect">
+                      <a:avLst/>
+                    </a:prstGeom>
+                    <a:noFill/>
+                    <a:ln>
+                      <a:noFill/>
+                    </a:ln>
+                  </pic:spPr>
+                </pic:pic>
+              </a:graphicData>
+            </a:graphic>
+            <wp14:sizeRelH relativeFrom="margin">
+              <wp14:pctWidth>0</wp14:pctWidth>
+            </wp14:sizeRelH>
+            <wp14:sizeRelV relativeFrom="margin">
+              <wp14:pctHeight>0</wp14:pctHeight>
+            </wp14:sizeRelV>
+          </wp:anchor>
+        </w:drawing>
+      </w:r>
+    </w:p>
+    <w:p>
+      <w:pPr>
+        <w:rPr>
+          <w:rFonts w:asciiTheme="majorHAnsi" w:eastAsiaTheme="majorEastAsia" w:hAnsiTheme="majorHAnsi" w:cstheme="majorBidi"/>
+          <w:color w:val="2F5496" w:themeColor="accent1" w:themeShade="BF"/>
+          <w:sz w:val="32"/>
+          <w:szCs w:val="32"/>
+        </w:rPr>
+      </w:pPr>
+      <w:bookmarkStart w:id="7" w:name="_Toc535491638"/>
+      <w:r>
+        <w:br w:type="page"/>
+      </w:r>
+    </w:p>
     <w:p>
       <w:pPr>
         <w:pStyle w:val="Heading1"/>
@@ -2346,8 +2526,8 @@
           <w:numId w:val="16"/>
         </w:numPr>
       </w:pPr>
-      <w:bookmarkStart w:id="7" w:name="_Toc535491638"/>
-      <w:r>
+      <w:r>
+        <w:lastRenderedPageBreak/>
         <w:t>Programs</w:t>
       </w:r>
       <w:bookmarkEnd w:id="7"/>
@@ -2374,13 +2554,13 @@
         <w:tblLook w:val="04A0" w:firstRow="1" w:lastRow="0" w:firstColumn="1" w:lastColumn="0" w:noHBand="0" w:noVBand="1"/>
       </w:tblPr>
       <w:tblGrid>
-        <w:gridCol w:w="2126"/>
+        <w:gridCol w:w="2727"/>
         <w:gridCol w:w="5437"/>
       </w:tblGrid>
       <w:tr>
         <w:tc>
           <w:tcPr>
-            <w:tcW w:w="2126" w:type="dxa"/>
+            <w:tcW w:w="2727" w:type="dxa"/>
             <w:vAlign w:val="center"/>
           </w:tcPr>
           <w:p>
@@ -2420,19 +2600,404 @@
         </w:tc>
       </w:tr>
       <w:tr>
+        <w:trPr>
+          <w:trHeight w:val="300"/>
+        </w:trPr>
         <w:tc>
           <w:tcPr>
-            <w:tcW w:w="2126" w:type="dxa"/>
-            <w:vAlign w:val="center"/>
+            <w:tcW w:w="2727" w:type="dxa"/>
+            <w:noWrap/>
+            <w:hideMark/>
           </w:tcPr>
-          <w:p/>
+          <w:p>
+            <w:pPr>
+              <w:rPr>
+                <w:rFonts w:ascii="Calibri" w:eastAsia="Times New Roman" w:hAnsi="Calibri" w:cs="Calibri"/>
+                <w:color w:val="000000"/>
+                <w:lang w:eastAsia="en-ZA"/>
+              </w:rPr>
+            </w:pPr>
+            <w:bookmarkStart w:id="9" w:name="_Toc535491640"/>
+            <w:proofErr w:type="spellStart"/>
+            <w:r>
+              <w:rPr>
+                <w:rFonts w:ascii="Calibri" w:eastAsia="Times New Roman" w:hAnsi="Calibri" w:cs="Calibri"/>
+                <w:color w:val="000000"/>
+                <w:lang w:eastAsia="en-ZA"/>
+              </w:rPr>
+              <w:t>recJobAnnounce</w:t>
+            </w:r>
+            <w:proofErr w:type="spellEnd"/>
+          </w:p>
         </w:tc>
         <w:tc>
           <w:tcPr>
             <w:tcW w:w="5437" w:type="dxa"/>
-            <w:vAlign w:val="center"/>
+            <w:noWrap/>
+            <w:hideMark/>
           </w:tcPr>
-          <w:p/>
+          <w:p>
+            <w:pPr>
+              <w:rPr>
+                <w:rFonts w:ascii="Calibri" w:eastAsia="Times New Roman" w:hAnsi="Calibri" w:cs="Calibri"/>
+                <w:color w:val="000000"/>
+                <w:lang w:eastAsia="en-ZA"/>
+              </w:rPr>
+            </w:pPr>
+            <w:r>
+              <w:rPr>
+                <w:rFonts w:ascii="Calibri" w:eastAsia="Times New Roman" w:hAnsi="Calibri" w:cs="Calibri"/>
+                <w:color w:val="000000"/>
+                <w:lang w:eastAsia="en-ZA"/>
+              </w:rPr>
+              <w:t>Create a new job and capture related detail</w:t>
+            </w:r>
+          </w:p>
+        </w:tc>
+      </w:tr>
+      <w:tr>
+        <w:trPr>
+          <w:trHeight w:val="300"/>
+        </w:trPr>
+        <w:tc>
+          <w:tcPr>
+            <w:tcW w:w="2727" w:type="dxa"/>
+            <w:noWrap/>
+            <w:hideMark/>
+          </w:tcPr>
+          <w:p>
+            <w:pPr>
+              <w:rPr>
+                <w:rFonts w:ascii="Calibri" w:eastAsia="Times New Roman" w:hAnsi="Calibri" w:cs="Calibri"/>
+                <w:color w:val="000000"/>
+                <w:lang w:eastAsia="en-ZA"/>
+              </w:rPr>
+            </w:pPr>
+            <w:proofErr w:type="spellStart"/>
+            <w:r>
+              <w:rPr>
+                <w:rFonts w:ascii="Calibri" w:eastAsia="Times New Roman" w:hAnsi="Calibri" w:cs="Calibri"/>
+                <w:color w:val="000000"/>
+                <w:lang w:eastAsia="en-ZA"/>
+              </w:rPr>
+              <w:t>recJobHandleDiscrepancies</w:t>
+            </w:r>
+            <w:proofErr w:type="spellEnd"/>
+          </w:p>
+        </w:tc>
+        <w:tc>
+          <w:tcPr>
+            <w:tcW w:w="5437" w:type="dxa"/>
+            <w:noWrap/>
+            <w:hideMark/>
+          </w:tcPr>
+          <w:p>
+            <w:pPr>
+              <w:rPr>
+                <w:rFonts w:ascii="Calibri" w:eastAsia="Times New Roman" w:hAnsi="Calibri" w:cs="Calibri"/>
+                <w:color w:val="000000"/>
+                <w:lang w:eastAsia="en-ZA"/>
+              </w:rPr>
+            </w:pPr>
+            <w:r>
+              <w:rPr>
+                <w:rFonts w:ascii="Calibri" w:eastAsia="Times New Roman" w:hAnsi="Calibri" w:cs="Calibri"/>
+                <w:color w:val="000000"/>
+                <w:lang w:eastAsia="en-ZA"/>
+              </w:rPr>
+              <w:t>Variance management on the job</w:t>
+            </w:r>
+          </w:p>
+        </w:tc>
+      </w:tr>
+      <w:tr>
+        <w:trPr>
+          <w:trHeight w:val="300"/>
+        </w:trPr>
+        <w:tc>
+          <w:tcPr>
+            <w:tcW w:w="2727" w:type="dxa"/>
+            <w:noWrap/>
+            <w:hideMark/>
+          </w:tcPr>
+          <w:p>
+            <w:pPr>
+              <w:rPr>
+                <w:rFonts w:ascii="Calibri" w:eastAsia="Times New Roman" w:hAnsi="Calibri" w:cs="Calibri"/>
+                <w:color w:val="000000"/>
+                <w:lang w:eastAsia="en-ZA"/>
+              </w:rPr>
+            </w:pPr>
+            <w:proofErr w:type="spellStart"/>
+            <w:r>
+              <w:rPr>
+                <w:rFonts w:ascii="Calibri" w:eastAsia="Times New Roman" w:hAnsi="Calibri" w:cs="Calibri"/>
+                <w:color w:val="000000"/>
+                <w:lang w:eastAsia="en-ZA"/>
+              </w:rPr>
+              <w:t>recMaintainJobs</w:t>
+            </w:r>
+            <w:proofErr w:type="spellEnd"/>
+          </w:p>
+        </w:tc>
+        <w:tc>
+          <w:tcPr>
+            <w:tcW w:w="5437" w:type="dxa"/>
+            <w:noWrap/>
+            <w:hideMark/>
+          </w:tcPr>
+          <w:p>
+            <w:pPr>
+              <w:rPr>
+                <w:rFonts w:ascii="Calibri" w:eastAsia="Times New Roman" w:hAnsi="Calibri" w:cs="Calibri"/>
+                <w:color w:val="000000"/>
+                <w:lang w:eastAsia="en-ZA"/>
+              </w:rPr>
+            </w:pPr>
+          </w:p>
+        </w:tc>
+      </w:tr>
+      <w:tr>
+        <w:trPr>
+          <w:trHeight w:val="300"/>
+        </w:trPr>
+        <w:tc>
+          <w:tcPr>
+            <w:tcW w:w="2727" w:type="dxa"/>
+            <w:noWrap/>
+            <w:hideMark/>
+          </w:tcPr>
+          <w:p>
+            <w:pPr>
+              <w:rPr>
+                <w:rFonts w:ascii="Calibri" w:eastAsia="Times New Roman" w:hAnsi="Calibri" w:cs="Calibri"/>
+                <w:color w:val="000000"/>
+                <w:lang w:eastAsia="en-ZA"/>
+              </w:rPr>
+            </w:pPr>
+            <w:proofErr w:type="spellStart"/>
+            <w:r>
+              <w:rPr>
+                <w:rFonts w:ascii="Calibri" w:eastAsia="Times New Roman" w:hAnsi="Calibri" w:cs="Calibri"/>
+                <w:color w:val="000000"/>
+                <w:lang w:eastAsia="en-ZA"/>
+              </w:rPr>
+              <w:t>recMaintainLabelJobReason</w:t>
+            </w:r>
+            <w:proofErr w:type="spellEnd"/>
+          </w:p>
+        </w:tc>
+        <w:tc>
+          <w:tcPr>
+            <w:tcW w:w="5437" w:type="dxa"/>
+            <w:noWrap/>
+            <w:hideMark/>
+          </w:tcPr>
+          <w:p>
+            <w:pPr>
+              <w:rPr>
+                <w:rFonts w:ascii="Calibri" w:eastAsia="Times New Roman" w:hAnsi="Calibri" w:cs="Calibri"/>
+                <w:color w:val="000000"/>
+                <w:lang w:eastAsia="en-ZA"/>
+              </w:rPr>
+            </w:pPr>
+          </w:p>
+        </w:tc>
+      </w:tr>
+      <w:tr>
+        <w:trPr>
+          <w:trHeight w:val="300"/>
+        </w:trPr>
+        <w:tc>
+          <w:tcPr>
+            <w:tcW w:w="2727" w:type="dxa"/>
+            <w:noWrap/>
+            <w:hideMark/>
+          </w:tcPr>
+          <w:p>
+            <w:pPr>
+              <w:rPr>
+                <w:rFonts w:ascii="Calibri" w:eastAsia="Times New Roman" w:hAnsi="Calibri" w:cs="Calibri"/>
+                <w:color w:val="000000"/>
+                <w:lang w:eastAsia="en-ZA"/>
+              </w:rPr>
+            </w:pPr>
+            <w:proofErr w:type="spellStart"/>
+            <w:r>
+              <w:rPr>
+                <w:rFonts w:ascii="Calibri" w:eastAsia="Times New Roman" w:hAnsi="Calibri" w:cs="Calibri"/>
+                <w:color w:val="000000"/>
+                <w:lang w:eastAsia="en-ZA"/>
+              </w:rPr>
+              <w:t>recMaintainTeamSupplier</w:t>
+            </w:r>
+            <w:proofErr w:type="spellEnd"/>
+          </w:p>
+        </w:tc>
+        <w:tc>
+          <w:tcPr>
+            <w:tcW w:w="5437" w:type="dxa"/>
+            <w:noWrap/>
+            <w:hideMark/>
+          </w:tcPr>
+          <w:p>
+            <w:pPr>
+              <w:rPr>
+                <w:rFonts w:ascii="Calibri" w:eastAsia="Times New Roman" w:hAnsi="Calibri" w:cs="Calibri"/>
+                <w:color w:val="000000"/>
+                <w:lang w:eastAsia="en-ZA"/>
+              </w:rPr>
+            </w:pPr>
+          </w:p>
+        </w:tc>
+      </w:tr>
+      <w:tr>
+        <w:trPr>
+          <w:trHeight w:val="300"/>
+        </w:trPr>
+        <w:tc>
+          <w:tcPr>
+            <w:tcW w:w="2727" w:type="dxa"/>
+            <w:noWrap/>
+            <w:hideMark/>
+          </w:tcPr>
+          <w:p>
+            <w:pPr>
+              <w:rPr>
+                <w:rFonts w:ascii="Calibri" w:eastAsia="Times New Roman" w:hAnsi="Calibri" w:cs="Calibri"/>
+                <w:color w:val="000000"/>
+                <w:lang w:eastAsia="en-ZA"/>
+              </w:rPr>
+            </w:pPr>
+            <w:proofErr w:type="spellStart"/>
+            <w:r>
+              <w:rPr>
+                <w:rFonts w:ascii="Calibri" w:eastAsia="Times New Roman" w:hAnsi="Calibri" w:cs="Calibri"/>
+                <w:color w:val="000000"/>
+                <w:lang w:eastAsia="en-ZA"/>
+              </w:rPr>
+              <w:t>recMaintainUserTeamTable</w:t>
+            </w:r>
+            <w:proofErr w:type="spellEnd"/>
+          </w:p>
+        </w:tc>
+        <w:tc>
+          <w:tcPr>
+            <w:tcW w:w="5437" w:type="dxa"/>
+            <w:noWrap/>
+            <w:hideMark/>
+          </w:tcPr>
+          <w:p>
+            <w:pPr>
+              <w:rPr>
+                <w:rFonts w:ascii="Calibri" w:eastAsia="Times New Roman" w:hAnsi="Calibri" w:cs="Calibri"/>
+                <w:color w:val="000000"/>
+                <w:lang w:eastAsia="en-ZA"/>
+              </w:rPr>
+            </w:pPr>
+          </w:p>
+        </w:tc>
+      </w:tr>
+      <w:tr>
+        <w:trPr>
+          <w:trHeight w:val="300"/>
+        </w:trPr>
+        <w:tc>
+          <w:tcPr>
+            <w:tcW w:w="2727" w:type="dxa"/>
+            <w:noWrap/>
+            <w:hideMark/>
+          </w:tcPr>
+          <w:p>
+            <w:pPr>
+              <w:rPr>
+                <w:rFonts w:ascii="Calibri" w:eastAsia="Times New Roman" w:hAnsi="Calibri" w:cs="Calibri"/>
+                <w:color w:val="000000"/>
+                <w:lang w:eastAsia="en-ZA"/>
+              </w:rPr>
+            </w:pPr>
+            <w:proofErr w:type="spellStart"/>
+            <w:r>
+              <w:rPr>
+                <w:rFonts w:ascii="Calibri" w:eastAsia="Times New Roman" w:hAnsi="Calibri" w:cs="Calibri"/>
+                <w:color w:val="000000"/>
+                <w:lang w:eastAsia="en-ZA"/>
+              </w:rPr>
+              <w:t>recPrintBinningReport</w:t>
+            </w:r>
+            <w:proofErr w:type="spellEnd"/>
+          </w:p>
+        </w:tc>
+        <w:tc>
+          <w:tcPr>
+            <w:tcW w:w="5437" w:type="dxa"/>
+            <w:noWrap/>
+            <w:hideMark/>
+          </w:tcPr>
+          <w:p>
+            <w:pPr>
+              <w:rPr>
+                <w:rFonts w:ascii="Calibri" w:eastAsia="Times New Roman" w:hAnsi="Calibri" w:cs="Calibri"/>
+                <w:color w:val="000000"/>
+                <w:lang w:eastAsia="en-ZA"/>
+              </w:rPr>
+            </w:pPr>
+          </w:p>
+        </w:tc>
+      </w:tr>
+      <w:tr>
+        <w:trPr>
+          <w:trHeight w:val="300"/>
+        </w:trPr>
+        <w:tc>
+          <w:tcPr>
+            <w:tcW w:w="2727" w:type="dxa"/>
+            <w:noWrap/>
+            <w:hideMark/>
+          </w:tcPr>
+          <w:p>
+            <w:pPr>
+              <w:rPr>
+                <w:rFonts w:ascii="Calibri" w:eastAsia="Times New Roman" w:hAnsi="Calibri" w:cs="Calibri"/>
+                <w:color w:val="000000"/>
+                <w:lang w:eastAsia="en-ZA"/>
+              </w:rPr>
+            </w:pPr>
+            <w:proofErr w:type="spellStart"/>
+            <w:r>
+              <w:rPr>
+                <w:rFonts w:ascii="Calibri" w:eastAsia="Times New Roman" w:hAnsi="Calibri" w:cs="Calibri"/>
+                <w:color w:val="000000"/>
+                <w:lang w:eastAsia="en-ZA"/>
+              </w:rPr>
+              <w:t>recRFCCollectScanning</w:t>
+            </w:r>
+            <w:proofErr w:type="spellEnd"/>
+          </w:p>
+        </w:tc>
+        <w:tc>
+          <w:tcPr>
+            <w:tcW w:w="5437" w:type="dxa"/>
+            <w:noWrap/>
+            <w:hideMark/>
+          </w:tcPr>
+          <w:p>
+            <w:pPr>
+              <w:rPr>
+                <w:rFonts w:ascii="Calibri" w:eastAsia="Times New Roman" w:hAnsi="Calibri" w:cs="Calibri"/>
+                <w:color w:val="000000"/>
+                <w:lang w:eastAsia="en-ZA"/>
+              </w:rPr>
+            </w:pPr>
+            <w:r>
+              <w:rPr>
+                <w:rFonts w:ascii="Calibri" w:eastAsia="Times New Roman" w:hAnsi="Calibri" w:cs="Calibri"/>
+                <w:color w:val="000000"/>
+                <w:lang w:eastAsia="en-ZA"/>
+              </w:rPr>
+              <w:t>ePart delivery system integration to return supplier goods or to collect goods from supplier</w:t>
+            </w:r>
+          </w:p>
         </w:tc>
       </w:tr>
     </w:tbl>
@@ -2444,7 +3009,6 @@
           <w:numId w:val="16"/>
         </w:numPr>
       </w:pPr>
-      <w:bookmarkStart w:id="9" w:name="_Toc535491640"/>
       <w:r>
         <w:t>SQL Stored Procedures</w:t>
       </w:r>
@@ -2504,51 +3068,669 @@
         </w:tc>
       </w:tr>
       <w:tr>
+        <w:trPr>
+          <w:trHeight w:val="300"/>
+        </w:trPr>
         <w:tc>
           <w:tcPr>
             <w:tcW w:w="4176" w:type="dxa"/>
-            <w:vAlign w:val="center"/>
+            <w:noWrap/>
+            <w:hideMark/>
           </w:tcPr>
-          <w:p/>
+          <w:p>
+            <w:pPr>
+              <w:rPr>
+                <w:rFonts w:ascii="Calibri" w:eastAsia="Times New Roman" w:hAnsi="Calibri" w:cs="Calibri"/>
+                <w:color w:val="000000"/>
+                <w:lang w:eastAsia="en-ZA"/>
+              </w:rPr>
+            </w:pPr>
+            <w:proofErr w:type="spellStart"/>
+            <w:r>
+              <w:rPr>
+                <w:rFonts w:ascii="Calibri" w:eastAsia="Times New Roman" w:hAnsi="Calibri" w:cs="Calibri"/>
+                <w:color w:val="000000"/>
+                <w:lang w:eastAsia="en-ZA"/>
+              </w:rPr>
+              <w:t>recBinningReportAlternateBins.sql</w:t>
+            </w:r>
+            <w:proofErr w:type="spellEnd"/>
+          </w:p>
         </w:tc>
         <w:tc>
           <w:tcPr>
             <w:tcW w:w="3994" w:type="dxa"/>
-            <w:vAlign w:val="center"/>
+            <w:noWrap/>
+            <w:hideMark/>
           </w:tcPr>
-          <w:p/>
+          <w:p>
+            <w:pPr>
+              <w:rPr>
+                <w:rFonts w:ascii="Calibri" w:eastAsia="Times New Roman" w:hAnsi="Calibri" w:cs="Calibri"/>
+                <w:color w:val="000000"/>
+                <w:lang w:eastAsia="en-ZA"/>
+              </w:rPr>
+            </w:pPr>
+            <w:r>
+              <w:rPr>
+                <w:rFonts w:ascii="Calibri" w:eastAsia="Times New Roman" w:hAnsi="Calibri" w:cs="Calibri"/>
+                <w:color w:val="000000"/>
+                <w:lang w:eastAsia="en-ZA"/>
+              </w:rPr>
+              <w:t>View where the processed goods must be binned</w:t>
+            </w:r>
+          </w:p>
         </w:tc>
       </w:tr>
       <w:tr>
+        <w:trPr>
+          <w:trHeight w:val="300"/>
+        </w:trPr>
         <w:tc>
           <w:tcPr>
             <w:tcW w:w="4176" w:type="dxa"/>
-            <w:vAlign w:val="center"/>
+            <w:noWrap/>
+            <w:hideMark/>
           </w:tcPr>
-          <w:p/>
+          <w:p>
+            <w:pPr>
+              <w:rPr>
+                <w:rFonts w:ascii="Calibri" w:eastAsia="Times New Roman" w:hAnsi="Calibri" w:cs="Calibri"/>
+                <w:color w:val="000000"/>
+                <w:lang w:eastAsia="en-ZA"/>
+              </w:rPr>
+            </w:pPr>
+            <w:proofErr w:type="spellStart"/>
+            <w:r>
+              <w:rPr>
+                <w:rFonts w:ascii="Calibri" w:eastAsia="Times New Roman" w:hAnsi="Calibri" w:cs="Calibri"/>
+                <w:color w:val="000000"/>
+                <w:lang w:eastAsia="en-ZA"/>
+              </w:rPr>
+              <w:t>recBinningReportFirstPrint.sql</w:t>
+            </w:r>
+            <w:proofErr w:type="spellEnd"/>
+          </w:p>
         </w:tc>
         <w:tc>
           <w:tcPr>
             <w:tcW w:w="3994" w:type="dxa"/>
-            <w:vAlign w:val="center"/>
+            <w:noWrap/>
+            <w:hideMark/>
           </w:tcPr>
-          <w:p/>
+          <w:p>
+            <w:pPr>
+              <w:rPr>
+                <w:rFonts w:ascii="Calibri" w:eastAsia="Times New Roman" w:hAnsi="Calibri" w:cs="Calibri"/>
+                <w:color w:val="000000"/>
+                <w:lang w:eastAsia="en-ZA"/>
+              </w:rPr>
+            </w:pPr>
+          </w:p>
         </w:tc>
       </w:tr>
       <w:tr>
+        <w:trPr>
+          <w:trHeight w:val="300"/>
+        </w:trPr>
         <w:tc>
           <w:tcPr>
             <w:tcW w:w="4176" w:type="dxa"/>
-            <w:vAlign w:val="center"/>
+            <w:noWrap/>
+            <w:hideMark/>
           </w:tcPr>
-          <w:p/>
+          <w:p>
+            <w:pPr>
+              <w:rPr>
+                <w:rFonts w:ascii="Calibri" w:eastAsia="Times New Roman" w:hAnsi="Calibri" w:cs="Calibri"/>
+                <w:color w:val="000000"/>
+                <w:lang w:eastAsia="en-ZA"/>
+              </w:rPr>
+            </w:pPr>
+            <w:proofErr w:type="spellStart"/>
+            <w:r>
+              <w:rPr>
+                <w:rFonts w:ascii="Calibri" w:eastAsia="Times New Roman" w:hAnsi="Calibri" w:cs="Calibri"/>
+                <w:color w:val="000000"/>
+                <w:lang w:eastAsia="en-ZA"/>
+              </w:rPr>
+              <w:t>recBinningReportParamsAdd.sql</w:t>
+            </w:r>
+            <w:proofErr w:type="spellEnd"/>
+          </w:p>
         </w:tc>
         <w:tc>
           <w:tcPr>
             <w:tcW w:w="3994" w:type="dxa"/>
-            <w:vAlign w:val="center"/>
+            <w:noWrap/>
+            <w:hideMark/>
           </w:tcPr>
-          <w:p/>
+          <w:p>
+            <w:pPr>
+              <w:rPr>
+                <w:rFonts w:ascii="Calibri" w:eastAsia="Times New Roman" w:hAnsi="Calibri" w:cs="Calibri"/>
+                <w:color w:val="000000"/>
+                <w:lang w:eastAsia="en-ZA"/>
+              </w:rPr>
+            </w:pPr>
+          </w:p>
+        </w:tc>
+      </w:tr>
+      <w:tr>
+        <w:trPr>
+          <w:trHeight w:val="300"/>
+        </w:trPr>
+        <w:tc>
+          <w:tcPr>
+            <w:tcW w:w="4176" w:type="dxa"/>
+            <w:noWrap/>
+            <w:hideMark/>
+          </w:tcPr>
+          <w:p>
+            <w:pPr>
+              <w:rPr>
+                <w:rFonts w:ascii="Calibri" w:eastAsia="Times New Roman" w:hAnsi="Calibri" w:cs="Calibri"/>
+                <w:color w:val="000000"/>
+                <w:lang w:eastAsia="en-ZA"/>
+              </w:rPr>
+            </w:pPr>
+            <w:proofErr w:type="spellStart"/>
+            <w:r>
+              <w:rPr>
+                <w:rFonts w:ascii="Calibri" w:eastAsia="Times New Roman" w:hAnsi="Calibri" w:cs="Calibri"/>
+                <w:color w:val="000000"/>
+                <w:lang w:eastAsia="en-ZA"/>
+              </w:rPr>
+              <w:t>recBinningReportReprint.sql</w:t>
+            </w:r>
+            <w:proofErr w:type="spellEnd"/>
+          </w:p>
+        </w:tc>
+        <w:tc>
+          <w:tcPr>
+            <w:tcW w:w="3994" w:type="dxa"/>
+            <w:noWrap/>
+            <w:hideMark/>
+          </w:tcPr>
+          <w:p>
+            <w:pPr>
+              <w:rPr>
+                <w:rFonts w:ascii="Calibri" w:eastAsia="Times New Roman" w:hAnsi="Calibri" w:cs="Calibri"/>
+                <w:color w:val="000000"/>
+                <w:lang w:eastAsia="en-ZA"/>
+              </w:rPr>
+            </w:pPr>
+          </w:p>
+        </w:tc>
+      </w:tr>
+      <w:tr>
+        <w:trPr>
+          <w:trHeight w:val="300"/>
+        </w:trPr>
+        <w:tc>
+          <w:tcPr>
+            <w:tcW w:w="4176" w:type="dxa"/>
+            <w:noWrap/>
+            <w:hideMark/>
+          </w:tcPr>
+          <w:p>
+            <w:pPr>
+              <w:rPr>
+                <w:rFonts w:ascii="Calibri" w:eastAsia="Times New Roman" w:hAnsi="Calibri" w:cs="Calibri"/>
+                <w:color w:val="000000"/>
+                <w:lang w:eastAsia="en-ZA"/>
+              </w:rPr>
+            </w:pPr>
+            <w:proofErr w:type="spellStart"/>
+            <w:r>
+              <w:rPr>
+                <w:rFonts w:ascii="Calibri" w:eastAsia="Times New Roman" w:hAnsi="Calibri" w:cs="Calibri"/>
+                <w:color w:val="000000"/>
+                <w:lang w:eastAsia="en-ZA"/>
+              </w:rPr>
+              <w:t>recEMailDiscrepancyList.sql</w:t>
+            </w:r>
+            <w:proofErr w:type="spellEnd"/>
+          </w:p>
+        </w:tc>
+        <w:tc>
+          <w:tcPr>
+            <w:tcW w:w="3994" w:type="dxa"/>
+            <w:noWrap/>
+            <w:hideMark/>
+          </w:tcPr>
+          <w:p>
+            <w:pPr>
+              <w:rPr>
+                <w:rFonts w:ascii="Calibri" w:eastAsia="Times New Roman" w:hAnsi="Calibri" w:cs="Calibri"/>
+                <w:color w:val="000000"/>
+                <w:lang w:eastAsia="en-ZA"/>
+              </w:rPr>
+            </w:pPr>
+          </w:p>
+        </w:tc>
+      </w:tr>
+      <w:tr>
+        <w:trPr>
+          <w:trHeight w:val="300"/>
+        </w:trPr>
+        <w:tc>
+          <w:tcPr>
+            <w:tcW w:w="4176" w:type="dxa"/>
+            <w:noWrap/>
+            <w:hideMark/>
+          </w:tcPr>
+          <w:p>
+            <w:pPr>
+              <w:rPr>
+                <w:rFonts w:ascii="Calibri" w:eastAsia="Times New Roman" w:hAnsi="Calibri" w:cs="Calibri"/>
+                <w:color w:val="000000"/>
+                <w:lang w:eastAsia="en-ZA"/>
+              </w:rPr>
+            </w:pPr>
+            <w:proofErr w:type="spellStart"/>
+            <w:r>
+              <w:rPr>
+                <w:rFonts w:ascii="Calibri" w:eastAsia="Times New Roman" w:hAnsi="Calibri" w:cs="Calibri"/>
+                <w:color w:val="000000"/>
+                <w:lang w:eastAsia="en-ZA"/>
+              </w:rPr>
+              <w:t>recGRVCaptureSerial.sql</w:t>
+            </w:r>
+            <w:proofErr w:type="spellEnd"/>
+          </w:p>
+        </w:tc>
+        <w:tc>
+          <w:tcPr>
+            <w:tcW w:w="3994" w:type="dxa"/>
+            <w:noWrap/>
+            <w:hideMark/>
+          </w:tcPr>
+          <w:p>
+            <w:pPr>
+              <w:rPr>
+                <w:rFonts w:ascii="Calibri" w:eastAsia="Times New Roman" w:hAnsi="Calibri" w:cs="Calibri"/>
+                <w:color w:val="000000"/>
+                <w:lang w:eastAsia="en-ZA"/>
+              </w:rPr>
+            </w:pPr>
+          </w:p>
+        </w:tc>
+      </w:tr>
+      <w:tr>
+        <w:trPr>
+          <w:trHeight w:val="300"/>
+        </w:trPr>
+        <w:tc>
+          <w:tcPr>
+            <w:tcW w:w="4176" w:type="dxa"/>
+            <w:noWrap/>
+            <w:hideMark/>
+          </w:tcPr>
+          <w:p>
+            <w:pPr>
+              <w:rPr>
+                <w:rFonts w:ascii="Calibri" w:eastAsia="Times New Roman" w:hAnsi="Calibri" w:cs="Calibri"/>
+                <w:color w:val="000000"/>
+                <w:lang w:eastAsia="en-ZA"/>
+              </w:rPr>
+            </w:pPr>
+            <w:proofErr w:type="spellStart"/>
+            <w:r>
+              <w:rPr>
+                <w:rFonts w:ascii="Calibri" w:eastAsia="Times New Roman" w:hAnsi="Calibri" w:cs="Calibri"/>
+                <w:color w:val="000000"/>
+                <w:lang w:eastAsia="en-ZA"/>
+              </w:rPr>
+              <w:t>recGRVCheckInvDate.sql</w:t>
+            </w:r>
+            <w:proofErr w:type="spellEnd"/>
+          </w:p>
+        </w:tc>
+        <w:tc>
+          <w:tcPr>
+            <w:tcW w:w="3994" w:type="dxa"/>
+            <w:noWrap/>
+            <w:hideMark/>
+          </w:tcPr>
+          <w:p>
+            <w:pPr>
+              <w:rPr>
+                <w:rFonts w:ascii="Calibri" w:eastAsia="Times New Roman" w:hAnsi="Calibri" w:cs="Calibri"/>
+                <w:color w:val="000000"/>
+                <w:lang w:eastAsia="en-ZA"/>
+              </w:rPr>
+            </w:pPr>
+          </w:p>
+        </w:tc>
+      </w:tr>
+      <w:tr>
+        <w:trPr>
+          <w:trHeight w:val="300"/>
+        </w:trPr>
+        <w:tc>
+          <w:tcPr>
+            <w:tcW w:w="4176" w:type="dxa"/>
+            <w:noWrap/>
+            <w:hideMark/>
+          </w:tcPr>
+          <w:p>
+            <w:pPr>
+              <w:rPr>
+                <w:rFonts w:ascii="Calibri" w:eastAsia="Times New Roman" w:hAnsi="Calibri" w:cs="Calibri"/>
+                <w:color w:val="000000"/>
+                <w:lang w:eastAsia="en-ZA"/>
+              </w:rPr>
+            </w:pPr>
+            <w:proofErr w:type="spellStart"/>
+            <w:r>
+              <w:rPr>
+                <w:rFonts w:ascii="Calibri" w:eastAsia="Times New Roman" w:hAnsi="Calibri" w:cs="Calibri"/>
+                <w:color w:val="000000"/>
+                <w:lang w:eastAsia="en-ZA"/>
+              </w:rPr>
+              <w:t>recGRVGetSerialCaptureList.sql</w:t>
+            </w:r>
+            <w:proofErr w:type="spellEnd"/>
+          </w:p>
+        </w:tc>
+        <w:tc>
+          <w:tcPr>
+            <w:tcW w:w="3994" w:type="dxa"/>
+            <w:noWrap/>
+            <w:hideMark/>
+          </w:tcPr>
+          <w:p>
+            <w:pPr>
+              <w:rPr>
+                <w:rFonts w:ascii="Calibri" w:eastAsia="Times New Roman" w:hAnsi="Calibri" w:cs="Calibri"/>
+                <w:color w:val="000000"/>
+                <w:lang w:eastAsia="en-ZA"/>
+              </w:rPr>
+            </w:pPr>
+          </w:p>
+        </w:tc>
+      </w:tr>
+      <w:tr>
+        <w:trPr>
+          <w:trHeight w:val="300"/>
+        </w:trPr>
+        <w:tc>
+          <w:tcPr>
+            <w:tcW w:w="4176" w:type="dxa"/>
+            <w:noWrap/>
+            <w:hideMark/>
+          </w:tcPr>
+          <w:p>
+            <w:pPr>
+              <w:rPr>
+                <w:rFonts w:ascii="Calibri" w:eastAsia="Times New Roman" w:hAnsi="Calibri" w:cs="Calibri"/>
+                <w:color w:val="000000"/>
+                <w:lang w:eastAsia="en-ZA"/>
+              </w:rPr>
+            </w:pPr>
+            <w:proofErr w:type="spellStart"/>
+            <w:r>
+              <w:rPr>
+                <w:rFonts w:ascii="Calibri" w:eastAsia="Times New Roman" w:hAnsi="Calibri" w:cs="Calibri"/>
+                <w:color w:val="000000"/>
+                <w:lang w:eastAsia="en-ZA"/>
+              </w:rPr>
+              <w:t>recGRVPrint.sql</w:t>
+            </w:r>
+            <w:proofErr w:type="spellEnd"/>
+          </w:p>
+        </w:tc>
+        <w:tc>
+          <w:tcPr>
+            <w:tcW w:w="3994" w:type="dxa"/>
+            <w:noWrap/>
+            <w:hideMark/>
+          </w:tcPr>
+          <w:p>
+            <w:pPr>
+              <w:rPr>
+                <w:rFonts w:ascii="Calibri" w:eastAsia="Times New Roman" w:hAnsi="Calibri" w:cs="Calibri"/>
+                <w:color w:val="000000"/>
+                <w:lang w:eastAsia="en-ZA"/>
+              </w:rPr>
+            </w:pPr>
+          </w:p>
+        </w:tc>
+      </w:tr>
+      <w:tr>
+        <w:trPr>
+          <w:trHeight w:val="300"/>
+        </w:trPr>
+        <w:tc>
+          <w:tcPr>
+            <w:tcW w:w="4176" w:type="dxa"/>
+            <w:noWrap/>
+            <w:hideMark/>
+          </w:tcPr>
+          <w:p>
+            <w:pPr>
+              <w:rPr>
+                <w:rFonts w:ascii="Calibri" w:eastAsia="Times New Roman" w:hAnsi="Calibri" w:cs="Calibri"/>
+                <w:color w:val="000000"/>
+                <w:lang w:eastAsia="en-ZA"/>
+              </w:rPr>
+            </w:pPr>
+            <w:proofErr w:type="spellStart"/>
+            <w:r>
+              <w:rPr>
+                <w:rFonts w:ascii="Calibri" w:eastAsia="Times New Roman" w:hAnsi="Calibri" w:cs="Calibri"/>
+                <w:color w:val="000000"/>
+                <w:lang w:eastAsia="en-ZA"/>
+              </w:rPr>
+              <w:t>recLabellingDiscrepancyList.sql</w:t>
+            </w:r>
+            <w:proofErr w:type="spellEnd"/>
+          </w:p>
+        </w:tc>
+        <w:tc>
+          <w:tcPr>
+            <w:tcW w:w="3994" w:type="dxa"/>
+            <w:noWrap/>
+            <w:hideMark/>
+          </w:tcPr>
+          <w:p>
+            <w:pPr>
+              <w:rPr>
+                <w:rFonts w:ascii="Calibri" w:eastAsia="Times New Roman" w:hAnsi="Calibri" w:cs="Calibri"/>
+                <w:color w:val="000000"/>
+                <w:lang w:eastAsia="en-ZA"/>
+              </w:rPr>
+            </w:pPr>
+          </w:p>
+        </w:tc>
+      </w:tr>
+      <w:tr>
+        <w:trPr>
+          <w:trHeight w:val="300"/>
+        </w:trPr>
+        <w:tc>
+          <w:tcPr>
+            <w:tcW w:w="4176" w:type="dxa"/>
+            <w:noWrap/>
+            <w:hideMark/>
+          </w:tcPr>
+          <w:p>
+            <w:pPr>
+              <w:rPr>
+                <w:rFonts w:ascii="Calibri" w:eastAsia="Times New Roman" w:hAnsi="Calibri" w:cs="Calibri"/>
+                <w:color w:val="000000"/>
+                <w:lang w:eastAsia="en-ZA"/>
+              </w:rPr>
+            </w:pPr>
+            <w:proofErr w:type="spellStart"/>
+            <w:r>
+              <w:rPr>
+                <w:rFonts w:ascii="Calibri" w:eastAsia="Times New Roman" w:hAnsi="Calibri" w:cs="Calibri"/>
+                <w:color w:val="000000"/>
+                <w:lang w:eastAsia="en-ZA"/>
+              </w:rPr>
+              <w:t>recProcCheck.sql</w:t>
+            </w:r>
+            <w:proofErr w:type="spellEnd"/>
+          </w:p>
+        </w:tc>
+        <w:tc>
+          <w:tcPr>
+            <w:tcW w:w="3994" w:type="dxa"/>
+            <w:noWrap/>
+            <w:hideMark/>
+          </w:tcPr>
+          <w:p>
+            <w:pPr>
+              <w:rPr>
+                <w:rFonts w:ascii="Calibri" w:eastAsia="Times New Roman" w:hAnsi="Calibri" w:cs="Calibri"/>
+                <w:color w:val="000000"/>
+                <w:lang w:eastAsia="en-ZA"/>
+              </w:rPr>
+            </w:pPr>
+          </w:p>
+        </w:tc>
+      </w:tr>
+      <w:tr>
+        <w:trPr>
+          <w:trHeight w:val="300"/>
+        </w:trPr>
+        <w:tc>
+          <w:tcPr>
+            <w:tcW w:w="4176" w:type="dxa"/>
+            <w:noWrap/>
+            <w:hideMark/>
+          </w:tcPr>
+          <w:p>
+            <w:pPr>
+              <w:rPr>
+                <w:rFonts w:ascii="Calibri" w:eastAsia="Times New Roman" w:hAnsi="Calibri" w:cs="Calibri"/>
+                <w:color w:val="000000"/>
+                <w:lang w:eastAsia="en-ZA"/>
+              </w:rPr>
+            </w:pPr>
+            <w:proofErr w:type="spellStart"/>
+            <w:r>
+              <w:rPr>
+                <w:rFonts w:ascii="Calibri" w:eastAsia="Times New Roman" w:hAnsi="Calibri" w:cs="Calibri"/>
+                <w:color w:val="000000"/>
+                <w:lang w:eastAsia="en-ZA"/>
+              </w:rPr>
+              <w:t>recRptBinnerPerformance.sql</w:t>
+            </w:r>
+            <w:proofErr w:type="spellEnd"/>
+          </w:p>
+        </w:tc>
+        <w:tc>
+          <w:tcPr>
+            <w:tcW w:w="3994" w:type="dxa"/>
+            <w:noWrap/>
+            <w:hideMark/>
+          </w:tcPr>
+          <w:p>
+            <w:pPr>
+              <w:rPr>
+                <w:rFonts w:ascii="Calibri" w:eastAsia="Times New Roman" w:hAnsi="Calibri" w:cs="Calibri"/>
+                <w:color w:val="000000"/>
+                <w:lang w:eastAsia="en-ZA"/>
+              </w:rPr>
+            </w:pPr>
+          </w:p>
+        </w:tc>
+      </w:tr>
+      <w:tr>
+        <w:trPr>
+          <w:trHeight w:val="300"/>
+        </w:trPr>
+        <w:tc>
+          <w:tcPr>
+            <w:tcW w:w="4176" w:type="dxa"/>
+            <w:noWrap/>
+            <w:hideMark/>
+          </w:tcPr>
+          <w:p>
+            <w:pPr>
+              <w:rPr>
+                <w:rFonts w:ascii="Calibri" w:eastAsia="Times New Roman" w:hAnsi="Calibri" w:cs="Calibri"/>
+                <w:color w:val="000000"/>
+                <w:lang w:eastAsia="en-ZA"/>
+              </w:rPr>
+            </w:pPr>
+            <w:proofErr w:type="spellStart"/>
+            <w:r>
+              <w:rPr>
+                <w:rFonts w:ascii="Calibri" w:eastAsia="Times New Roman" w:hAnsi="Calibri" w:cs="Calibri"/>
+                <w:color w:val="000000"/>
+                <w:lang w:eastAsia="en-ZA"/>
+              </w:rPr>
+              <w:t>recRptLabellingTeamTimes.sql</w:t>
+            </w:r>
+            <w:proofErr w:type="spellEnd"/>
+          </w:p>
+        </w:tc>
+        <w:tc>
+          <w:tcPr>
+            <w:tcW w:w="3994" w:type="dxa"/>
+            <w:noWrap/>
+            <w:hideMark/>
+          </w:tcPr>
+          <w:p>
+            <w:pPr>
+              <w:rPr>
+                <w:rFonts w:ascii="Calibri" w:eastAsia="Times New Roman" w:hAnsi="Calibri" w:cs="Calibri"/>
+                <w:color w:val="000000"/>
+                <w:lang w:eastAsia="en-ZA"/>
+              </w:rPr>
+            </w:pPr>
+          </w:p>
+        </w:tc>
+      </w:tr>
+      <w:tr>
+        <w:trPr>
+          <w:trHeight w:val="300"/>
+        </w:trPr>
+        <w:tc>
+          <w:tcPr>
+            <w:tcW w:w="4176" w:type="dxa"/>
+            <w:noWrap/>
+            <w:hideMark/>
+          </w:tcPr>
+          <w:p>
+            <w:pPr>
+              <w:rPr>
+                <w:rFonts w:ascii="Calibri" w:eastAsia="Times New Roman" w:hAnsi="Calibri" w:cs="Calibri"/>
+                <w:color w:val="000000"/>
+                <w:lang w:eastAsia="en-ZA"/>
+              </w:rPr>
+            </w:pPr>
+            <w:proofErr w:type="spellStart"/>
+            <w:r>
+              <w:rPr>
+                <w:rFonts w:ascii="Calibri" w:eastAsia="Times New Roman" w:hAnsi="Calibri" w:cs="Calibri"/>
+                <w:color w:val="000000"/>
+                <w:lang w:eastAsia="en-ZA"/>
+              </w:rPr>
+              <w:t>recRptTransferSuspense.sql</w:t>
+            </w:r>
+            <w:proofErr w:type="spellEnd"/>
+          </w:p>
+        </w:tc>
+        <w:tc>
+          <w:tcPr>
+            <w:tcW w:w="3994" w:type="dxa"/>
+            <w:noWrap/>
+            <w:hideMark/>
+          </w:tcPr>
+          <w:p>
+            <w:pPr>
+              <w:rPr>
+                <w:rFonts w:ascii="Calibri" w:eastAsia="Times New Roman" w:hAnsi="Calibri" w:cs="Calibri"/>
+                <w:color w:val="000000"/>
+                <w:lang w:eastAsia="en-ZA"/>
+              </w:rPr>
+            </w:pPr>
+          </w:p>
         </w:tc>
       </w:tr>
       <w:tr>
@@ -2571,60 +3753,75 @@
     <w:p>
       <w:pPr>
         <w:pStyle w:val="Heading1"/>
+        <w:ind w:left="720"/>
+      </w:pPr>
+      <w:bookmarkStart w:id="10" w:name="_Toc524948416"/>
+      <w:bookmarkEnd w:id="6"/>
+    </w:p>
+    <w:p>
+      <w:pPr>
+        <w:pStyle w:val="Heading1"/>
         <w:numPr>
-          <w:ilvl w:val="0"/>
+          <w:ilvl w:val="1"/>
           <w:numId w:val="16"/>
         </w:numPr>
       </w:pPr>
       <w:r>
-        <w:t>Dependencies</w:t>
-      </w:r>
-      <w:bookmarkEnd w:id="5"/>
+        <w:t>Triggers</w:t>
+      </w:r>
     </w:p>
-    <w:p/>
-    <w:p/>
+    <w:p>
+      <w:pPr>
+        <w:pStyle w:val="ListParagraph"/>
+      </w:pPr>
+    </w:p>
     <w:tbl>
       <w:tblPr>
         <w:tblStyle w:val="TableGrid"/>
         <w:tblW w:w="0" w:type="auto"/>
+        <w:tblInd w:w="720" w:type="dxa"/>
         <w:tblLook w:val="04A0" w:firstRow="1" w:lastRow="0" w:firstColumn="1" w:lastColumn="0" w:noHBand="0" w:noVBand="1"/>
       </w:tblPr>
       <w:tblGrid>
-        <w:gridCol w:w="607"/>
-        <w:gridCol w:w="5781"/>
-        <w:gridCol w:w="2628"/>
+        <w:gridCol w:w="4148"/>
+        <w:gridCol w:w="4148"/>
       </w:tblGrid>
       <w:tr>
         <w:tc>
           <w:tcPr>
-            <w:tcW w:w="607" w:type="dxa"/>
+            <w:tcW w:w="4148" w:type="dxa"/>
             <w:vAlign w:val="center"/>
           </w:tcPr>
           <w:p>
+            <w:pPr>
+              <w:pStyle w:val="ListParagraph"/>
+              <w:ind w:left="0"/>
+              <w:jc w:val="center"/>
+            </w:pPr>
             <w:r>
-              <w:t>#</w:t>
+              <w:rPr>
+                <w:b/>
+              </w:rPr>
+              <w:t>Name</w:t>
             </w:r>
           </w:p>
         </w:tc>
         <w:tc>
           <w:tcPr>
-            <w:tcW w:w="5781" w:type="dxa"/>
+            <w:tcW w:w="4148" w:type="dxa"/>
             <w:vAlign w:val="center"/>
           </w:tcPr>
           <w:p>
+            <w:pPr>
+              <w:pStyle w:val="ListParagraph"/>
+              <w:ind w:left="0"/>
+              <w:jc w:val="center"/>
+            </w:pPr>
             <w:r>
+              <w:rPr>
+                <w:b/>
+              </w:rPr>
               <w:t>Description</w:t>
-            </w:r>
-          </w:p>
-        </w:tc>
-        <w:tc>
-          <w:tcPr>
-            <w:tcW w:w="2628" w:type="dxa"/>
-            <w:vAlign w:val="center"/>
-          </w:tcPr>
-          <w:p>
-            <w:r>
-              <w:t>Action / By whom</w:t>
             </w:r>
           </w:p>
         </w:tc>
@@ -2632,193 +3829,32 @@
       <w:tr>
         <w:tc>
           <w:tcPr>
-            <w:tcW w:w="607" w:type="dxa"/>
-            <w:vAlign w:val="center"/>
+            <w:tcW w:w="4148" w:type="dxa"/>
           </w:tcPr>
           <w:p>
-            <w:pPr>
-              <w:jc w:val="center"/>
-            </w:pPr>
+            <w:proofErr w:type="spellStart"/>
             <w:r>
-              <w:t>1</w:t>
+              <w:t>recJobLineAutoCalcPriorityOnIU.sql</w:t>
             </w:r>
+            <w:proofErr w:type="spellEnd"/>
           </w:p>
         </w:tc>
         <w:tc>
           <w:tcPr>
-            <w:tcW w:w="5781" w:type="dxa"/>
-            <w:vAlign w:val="center"/>
+            <w:tcW w:w="4148" w:type="dxa"/>
           </w:tcPr>
           <w:p>
+            <w:pPr>
+              <w:pStyle w:val="ListParagraph"/>
+              <w:ind w:left="0"/>
+            </w:pPr>
             <w:r>
-              <w:t>Sales order process</w:t>
+              <w:t>Assists in pre-calculating priority for jobbing &amp; labelling</w:t>
             </w:r>
           </w:p>
         </w:tc>
-        <w:tc>
-          <w:tcPr>
-            <w:tcW w:w="2628" w:type="dxa"/>
-            <w:vAlign w:val="center"/>
-          </w:tcPr>
-          <w:p/>
-        </w:tc>
-      </w:tr>
-      <w:tr>
-        <w:tc>
-          <w:tcPr>
-            <w:tcW w:w="607" w:type="dxa"/>
-            <w:vAlign w:val="center"/>
-          </w:tcPr>
-          <w:p>
-            <w:pPr>
-              <w:jc w:val="center"/>
-            </w:pPr>
-            <w:r>
-              <w:t>2</w:t>
-            </w:r>
-          </w:p>
-        </w:tc>
-        <w:tc>
-          <w:tcPr>
-            <w:tcW w:w="5781" w:type="dxa"/>
-            <w:vAlign w:val="center"/>
-          </w:tcPr>
-          <w:p>
-            <w:r>
-              <w:t>Warehouse management</w:t>
-            </w:r>
-          </w:p>
-        </w:tc>
-        <w:tc>
-          <w:tcPr>
-            <w:tcW w:w="2628" w:type="dxa"/>
-            <w:vAlign w:val="center"/>
-          </w:tcPr>
-          <w:p/>
-        </w:tc>
-      </w:tr>
-      <w:tr>
-        <w:tc>
-          <w:tcPr>
-            <w:tcW w:w="607" w:type="dxa"/>
-            <w:vAlign w:val="center"/>
-          </w:tcPr>
-          <w:p>
-            <w:pPr>
-              <w:jc w:val="center"/>
-            </w:pPr>
-            <w:r>
-              <w:t>3</w:t>
-            </w:r>
-          </w:p>
-        </w:tc>
-        <w:tc>
-          <w:tcPr>
-            <w:tcW w:w="5781" w:type="dxa"/>
-            <w:vAlign w:val="center"/>
-          </w:tcPr>
-          <w:p/>
-        </w:tc>
-        <w:tc>
-          <w:tcPr>
-            <w:tcW w:w="2628" w:type="dxa"/>
-            <w:vAlign w:val="center"/>
-          </w:tcPr>
-          <w:p/>
-        </w:tc>
-      </w:tr>
-      <w:tr>
-        <w:tc>
-          <w:tcPr>
-            <w:tcW w:w="607" w:type="dxa"/>
-            <w:vAlign w:val="center"/>
-          </w:tcPr>
-          <w:p>
-            <w:pPr>
-              <w:jc w:val="center"/>
-            </w:pPr>
-            <w:r>
-              <w:t>4</w:t>
-            </w:r>
-          </w:p>
-        </w:tc>
-        <w:tc>
-          <w:tcPr>
-            <w:tcW w:w="5781" w:type="dxa"/>
-            <w:vAlign w:val="center"/>
-          </w:tcPr>
-          <w:p/>
-        </w:tc>
-        <w:tc>
-          <w:tcPr>
-            <w:tcW w:w="2628" w:type="dxa"/>
-            <w:vAlign w:val="center"/>
-          </w:tcPr>
-          <w:p/>
-        </w:tc>
-      </w:tr>
-      <w:tr>
-        <w:tc>
-          <w:tcPr>
-            <w:tcW w:w="607" w:type="dxa"/>
-            <w:vAlign w:val="center"/>
-          </w:tcPr>
-          <w:p>
-            <w:pPr>
-              <w:jc w:val="center"/>
-            </w:pPr>
-            <w:r>
-              <w:t>5</w:t>
-            </w:r>
-          </w:p>
-        </w:tc>
-        <w:tc>
-          <w:tcPr>
-            <w:tcW w:w="5781" w:type="dxa"/>
-            <w:vAlign w:val="center"/>
-          </w:tcPr>
-          <w:p/>
-        </w:tc>
-        <w:tc>
-          <w:tcPr>
-            <w:tcW w:w="2628" w:type="dxa"/>
-            <w:vAlign w:val="center"/>
-          </w:tcPr>
-          <w:p/>
-        </w:tc>
-      </w:tr>
-      <w:tr>
-        <w:tc>
-          <w:tcPr>
-            <w:tcW w:w="607" w:type="dxa"/>
-            <w:vAlign w:val="center"/>
-          </w:tcPr>
-          <w:p>
-            <w:pPr>
-              <w:jc w:val="center"/>
-            </w:pPr>
-            <w:r>
-              <w:t>6</w:t>
-            </w:r>
-          </w:p>
-        </w:tc>
-        <w:tc>
-          <w:tcPr>
-            <w:tcW w:w="5781" w:type="dxa"/>
-            <w:vAlign w:val="center"/>
-          </w:tcPr>
-          <w:p/>
-        </w:tc>
-        <w:tc>
-          <w:tcPr>
-            <w:tcW w:w="2628" w:type="dxa"/>
-            <w:vAlign w:val="center"/>
-          </w:tcPr>
-          <w:p/>
-        </w:tc>
       </w:tr>
     </w:tbl>
-    <w:p/>
     <w:p>
       <w:pPr>
         <w:pStyle w:val="Heading1"/>
@@ -2827,242 +3863,10 @@
           <w:numId w:val="16"/>
         </w:numPr>
       </w:pPr>
-      <w:bookmarkStart w:id="10" w:name="_Toc524948414"/>
-      <w:r>
-        <w:t>Risks and mitigation</w:t>
-      </w:r>
-      <w:bookmarkEnd w:id="10"/>
+      <w:r>
+        <w:br w:type="page"/>
+      </w:r>
     </w:p>
-    <w:p/>
-    <w:tbl>
-      <w:tblPr>
-        <w:tblStyle w:val="TableGrid"/>
-        <w:tblW w:w="0" w:type="auto"/>
-        <w:tblLook w:val="04A0" w:firstRow="1" w:lastRow="0" w:firstColumn="1" w:lastColumn="0" w:noHBand="0" w:noVBand="1"/>
-      </w:tblPr>
-      <w:tblGrid>
-        <w:gridCol w:w="607"/>
-        <w:gridCol w:w="3357"/>
-        <w:gridCol w:w="5052"/>
-      </w:tblGrid>
-      <w:tr>
-        <w:tc>
-          <w:tcPr>
-            <w:tcW w:w="607" w:type="dxa"/>
-            <w:vAlign w:val="center"/>
-          </w:tcPr>
-          <w:p>
-            <w:r>
-              <w:t>#</w:t>
-            </w:r>
-          </w:p>
-        </w:tc>
-        <w:tc>
-          <w:tcPr>
-            <w:tcW w:w="3357" w:type="dxa"/>
-            <w:vAlign w:val="center"/>
-          </w:tcPr>
-          <w:p>
-            <w:r>
-              <w:t>Risk</w:t>
-            </w:r>
-          </w:p>
-        </w:tc>
-        <w:tc>
-          <w:tcPr>
-            <w:tcW w:w="5052" w:type="dxa"/>
-            <w:vAlign w:val="center"/>
-          </w:tcPr>
-          <w:p>
-            <w:r>
-              <w:t>Mitigation</w:t>
-            </w:r>
-          </w:p>
-        </w:tc>
-      </w:tr>
-      <w:tr>
-        <w:tc>
-          <w:tcPr>
-            <w:tcW w:w="607" w:type="dxa"/>
-            <w:vAlign w:val="center"/>
-          </w:tcPr>
-          <w:p>
-            <w:pPr>
-              <w:jc w:val="center"/>
-            </w:pPr>
-            <w:r>
-              <w:t>1</w:t>
-            </w:r>
-          </w:p>
-        </w:tc>
-        <w:tc>
-          <w:tcPr>
-            <w:tcW w:w="3357" w:type="dxa"/>
-            <w:vAlign w:val="center"/>
-          </w:tcPr>
-          <w:p/>
-        </w:tc>
-        <w:tc>
-          <w:tcPr>
-            <w:tcW w:w="5052" w:type="dxa"/>
-            <w:vAlign w:val="center"/>
-          </w:tcPr>
-          <w:p/>
-        </w:tc>
-      </w:tr>
-      <w:tr>
-        <w:tc>
-          <w:tcPr>
-            <w:tcW w:w="607" w:type="dxa"/>
-            <w:vAlign w:val="center"/>
-          </w:tcPr>
-          <w:p>
-            <w:pPr>
-              <w:jc w:val="center"/>
-            </w:pPr>
-            <w:r>
-              <w:t>2</w:t>
-            </w:r>
-          </w:p>
-        </w:tc>
-        <w:tc>
-          <w:tcPr>
-            <w:tcW w:w="3357" w:type="dxa"/>
-            <w:vAlign w:val="center"/>
-          </w:tcPr>
-          <w:p/>
-        </w:tc>
-        <w:tc>
-          <w:tcPr>
-            <w:tcW w:w="5052" w:type="dxa"/>
-            <w:vAlign w:val="center"/>
-          </w:tcPr>
-          <w:p/>
-        </w:tc>
-      </w:tr>
-      <w:tr>
-        <w:tc>
-          <w:tcPr>
-            <w:tcW w:w="607" w:type="dxa"/>
-            <w:vAlign w:val="center"/>
-          </w:tcPr>
-          <w:p>
-            <w:pPr>
-              <w:jc w:val="center"/>
-            </w:pPr>
-            <w:r>
-              <w:t>3</w:t>
-            </w:r>
-          </w:p>
-        </w:tc>
-        <w:tc>
-          <w:tcPr>
-            <w:tcW w:w="3357" w:type="dxa"/>
-            <w:vAlign w:val="center"/>
-          </w:tcPr>
-          <w:p/>
-        </w:tc>
-        <w:tc>
-          <w:tcPr>
-            <w:tcW w:w="5052" w:type="dxa"/>
-            <w:vAlign w:val="center"/>
-          </w:tcPr>
-          <w:p/>
-        </w:tc>
-      </w:tr>
-      <w:tr>
-        <w:tc>
-          <w:tcPr>
-            <w:tcW w:w="607" w:type="dxa"/>
-            <w:vAlign w:val="center"/>
-          </w:tcPr>
-          <w:p>
-            <w:pPr>
-              <w:jc w:val="center"/>
-            </w:pPr>
-            <w:r>
-              <w:lastRenderedPageBreak/>
-              <w:t>4</w:t>
-            </w:r>
-          </w:p>
-        </w:tc>
-        <w:tc>
-          <w:tcPr>
-            <w:tcW w:w="3357" w:type="dxa"/>
-            <w:vAlign w:val="center"/>
-          </w:tcPr>
-          <w:p/>
-        </w:tc>
-        <w:tc>
-          <w:tcPr>
-            <w:tcW w:w="5052" w:type="dxa"/>
-            <w:vAlign w:val="center"/>
-          </w:tcPr>
-          <w:p/>
-        </w:tc>
-      </w:tr>
-      <w:tr>
-        <w:tc>
-          <w:tcPr>
-            <w:tcW w:w="607" w:type="dxa"/>
-            <w:vAlign w:val="center"/>
-          </w:tcPr>
-          <w:p>
-            <w:pPr>
-              <w:jc w:val="center"/>
-            </w:pPr>
-            <w:r>
-              <w:t>5</w:t>
-            </w:r>
-          </w:p>
-        </w:tc>
-        <w:tc>
-          <w:tcPr>
-            <w:tcW w:w="3357" w:type="dxa"/>
-            <w:vAlign w:val="center"/>
-          </w:tcPr>
-          <w:p/>
-        </w:tc>
-        <w:tc>
-          <w:tcPr>
-            <w:tcW w:w="5052" w:type="dxa"/>
-            <w:vAlign w:val="center"/>
-          </w:tcPr>
-          <w:p/>
-        </w:tc>
-      </w:tr>
-      <w:tr>
-        <w:tc>
-          <w:tcPr>
-            <w:tcW w:w="607" w:type="dxa"/>
-            <w:vAlign w:val="center"/>
-          </w:tcPr>
-          <w:p>
-            <w:pPr>
-              <w:jc w:val="center"/>
-            </w:pPr>
-            <w:r>
-              <w:t>6</w:t>
-            </w:r>
-          </w:p>
-        </w:tc>
-        <w:tc>
-          <w:tcPr>
-            <w:tcW w:w="3357" w:type="dxa"/>
-            <w:vAlign w:val="center"/>
-          </w:tcPr>
-          <w:p/>
-        </w:tc>
-        <w:tc>
-          <w:tcPr>
-            <w:tcW w:w="5052" w:type="dxa"/>
-            <w:vAlign w:val="center"/>
-          </w:tcPr>
-          <w:p/>
-        </w:tc>
-      </w:tr>
-    </w:tbl>
-    <w:p/>
     <w:p>
       <w:pPr>
         <w:pStyle w:val="Heading1"/>
@@ -3071,477 +3875,11 @@
           <w:numId w:val="16"/>
         </w:numPr>
       </w:pPr>
-      <w:bookmarkStart w:id="11" w:name="_Toc524948415"/>
-      <w:r>
-        <w:t xml:space="preserve">Requirements </w:t>
-      </w:r>
-      <w:r>
-        <w:t>overview</w:t>
-      </w:r>
-      <w:bookmarkEnd w:id="11"/>
-    </w:p>
-    <w:p/>
-    <w:tbl>
-      <w:tblPr>
-        <w:tblStyle w:val="TableGrid"/>
-        <w:tblW w:w="0" w:type="auto"/>
-        <w:tblLook w:val="04A0" w:firstRow="1" w:lastRow="0" w:firstColumn="1" w:lastColumn="0" w:noHBand="0" w:noVBand="1"/>
-      </w:tblPr>
-      <w:tblGrid>
-        <w:gridCol w:w="607"/>
-        <w:gridCol w:w="5781"/>
-        <w:gridCol w:w="2628"/>
-      </w:tblGrid>
-      <w:tr>
-        <w:tc>
-          <w:tcPr>
-            <w:tcW w:w="607" w:type="dxa"/>
-            <w:vAlign w:val="center"/>
-          </w:tcPr>
-          <w:p>
-            <w:r>
-              <w:t>#</w:t>
-            </w:r>
-          </w:p>
-        </w:tc>
-        <w:tc>
-          <w:tcPr>
-            <w:tcW w:w="5781" w:type="dxa"/>
-            <w:vAlign w:val="center"/>
-          </w:tcPr>
-          <w:p>
-            <w:r>
-              <w:t>Description</w:t>
-            </w:r>
-          </w:p>
-        </w:tc>
-        <w:tc>
-          <w:tcPr>
-            <w:tcW w:w="2628" w:type="dxa"/>
-            <w:vAlign w:val="center"/>
-          </w:tcPr>
-          <w:p>
-            <w:r>
-              <w:t>Action / By whom</w:t>
-            </w:r>
-          </w:p>
-        </w:tc>
-      </w:tr>
-      <w:tr>
-        <w:tc>
-          <w:tcPr>
-            <w:tcW w:w="607" w:type="dxa"/>
-            <w:vAlign w:val="center"/>
-          </w:tcPr>
-          <w:p>
-            <w:pPr>
-              <w:jc w:val="center"/>
-            </w:pPr>
-            <w:r>
-              <w:t>1</w:t>
-            </w:r>
-          </w:p>
-        </w:tc>
-        <w:tc>
-          <w:tcPr>
-            <w:tcW w:w="5781" w:type="dxa"/>
-            <w:vAlign w:val="center"/>
-          </w:tcPr>
-          <w:p/>
-        </w:tc>
-        <w:tc>
-          <w:tcPr>
-            <w:tcW w:w="2628" w:type="dxa"/>
-            <w:vAlign w:val="center"/>
-          </w:tcPr>
-          <w:p/>
-        </w:tc>
-      </w:tr>
-      <w:tr>
-        <w:tc>
-          <w:tcPr>
-            <w:tcW w:w="607" w:type="dxa"/>
-            <w:vAlign w:val="center"/>
-          </w:tcPr>
-          <w:p>
-            <w:pPr>
-              <w:jc w:val="center"/>
-            </w:pPr>
-            <w:r>
-              <w:t>2</w:t>
-            </w:r>
-          </w:p>
-        </w:tc>
-        <w:tc>
-          <w:tcPr>
-            <w:tcW w:w="5781" w:type="dxa"/>
-            <w:vAlign w:val="center"/>
-          </w:tcPr>
-          <w:p/>
-        </w:tc>
-        <w:tc>
-          <w:tcPr>
-            <w:tcW w:w="2628" w:type="dxa"/>
-            <w:vAlign w:val="center"/>
-          </w:tcPr>
-          <w:p/>
-        </w:tc>
-      </w:tr>
-      <w:tr>
-        <w:tc>
-          <w:tcPr>
-            <w:tcW w:w="607" w:type="dxa"/>
-            <w:vAlign w:val="center"/>
-          </w:tcPr>
-          <w:p>
-            <w:pPr>
-              <w:jc w:val="center"/>
-            </w:pPr>
-            <w:r>
-              <w:t>3</w:t>
-            </w:r>
-          </w:p>
-        </w:tc>
-        <w:tc>
-          <w:tcPr>
-            <w:tcW w:w="5781" w:type="dxa"/>
-            <w:vAlign w:val="center"/>
-          </w:tcPr>
-          <w:p/>
-        </w:tc>
-        <w:tc>
-          <w:tcPr>
-            <w:tcW w:w="2628" w:type="dxa"/>
-            <w:vAlign w:val="center"/>
-          </w:tcPr>
-          <w:p/>
-        </w:tc>
-      </w:tr>
-      <w:tr>
-        <w:tc>
-          <w:tcPr>
-            <w:tcW w:w="607" w:type="dxa"/>
-            <w:vAlign w:val="center"/>
-          </w:tcPr>
-          <w:p>
-            <w:pPr>
-              <w:jc w:val="center"/>
-            </w:pPr>
-            <w:r>
-              <w:t>4</w:t>
-            </w:r>
-          </w:p>
-        </w:tc>
-        <w:tc>
-          <w:tcPr>
-            <w:tcW w:w="5781" w:type="dxa"/>
-            <w:vAlign w:val="center"/>
-          </w:tcPr>
-          <w:p/>
-        </w:tc>
-        <w:tc>
-          <w:tcPr>
-            <w:tcW w:w="2628" w:type="dxa"/>
-            <w:vAlign w:val="center"/>
-          </w:tcPr>
-          <w:p/>
-        </w:tc>
-      </w:tr>
-      <w:tr>
-        <w:tc>
-          <w:tcPr>
-            <w:tcW w:w="607" w:type="dxa"/>
-            <w:vAlign w:val="center"/>
-          </w:tcPr>
-          <w:p>
-            <w:pPr>
-              <w:jc w:val="center"/>
-            </w:pPr>
-            <w:r>
-              <w:t>5</w:t>
-            </w:r>
-          </w:p>
-        </w:tc>
-        <w:tc>
-          <w:tcPr>
-            <w:tcW w:w="5781" w:type="dxa"/>
-            <w:vAlign w:val="center"/>
-          </w:tcPr>
-          <w:p/>
-        </w:tc>
-        <w:tc>
-          <w:tcPr>
-            <w:tcW w:w="2628" w:type="dxa"/>
-            <w:vAlign w:val="center"/>
-          </w:tcPr>
-          <w:p/>
-        </w:tc>
-      </w:tr>
-      <w:tr>
-        <w:tc>
-          <w:tcPr>
-            <w:tcW w:w="607" w:type="dxa"/>
-            <w:vAlign w:val="center"/>
-          </w:tcPr>
-          <w:p>
-            <w:pPr>
-              <w:jc w:val="center"/>
-            </w:pPr>
-            <w:r>
-              <w:t>6</w:t>
-            </w:r>
-          </w:p>
-        </w:tc>
-        <w:tc>
-          <w:tcPr>
-            <w:tcW w:w="5781" w:type="dxa"/>
-            <w:vAlign w:val="center"/>
-          </w:tcPr>
-          <w:p/>
-        </w:tc>
-        <w:tc>
-          <w:tcPr>
-            <w:tcW w:w="2628" w:type="dxa"/>
-            <w:vAlign w:val="center"/>
-          </w:tcPr>
-          <w:p/>
-        </w:tc>
-      </w:tr>
-      <w:tr>
-        <w:tc>
-          <w:tcPr>
-            <w:tcW w:w="607" w:type="dxa"/>
-            <w:vAlign w:val="center"/>
-          </w:tcPr>
-          <w:p>
-            <w:pPr>
-              <w:jc w:val="center"/>
-            </w:pPr>
-            <w:r>
-              <w:t>7</w:t>
-            </w:r>
-          </w:p>
-        </w:tc>
-        <w:tc>
-          <w:tcPr>
-            <w:tcW w:w="5781" w:type="dxa"/>
-            <w:vAlign w:val="center"/>
-          </w:tcPr>
-          <w:p/>
-        </w:tc>
-        <w:tc>
-          <w:tcPr>
-            <w:tcW w:w="2628" w:type="dxa"/>
-            <w:vAlign w:val="center"/>
-          </w:tcPr>
-          <w:p/>
-        </w:tc>
-      </w:tr>
-      <w:tr>
-        <w:tc>
-          <w:tcPr>
-            <w:tcW w:w="607" w:type="dxa"/>
-            <w:vAlign w:val="center"/>
-          </w:tcPr>
-          <w:p>
-            <w:pPr>
-              <w:jc w:val="center"/>
-            </w:pPr>
-            <w:r>
-              <w:t>8</w:t>
-            </w:r>
-          </w:p>
-        </w:tc>
-        <w:tc>
-          <w:tcPr>
-            <w:tcW w:w="5781" w:type="dxa"/>
-            <w:vAlign w:val="center"/>
-          </w:tcPr>
-          <w:p/>
-        </w:tc>
-        <w:tc>
-          <w:tcPr>
-            <w:tcW w:w="2628" w:type="dxa"/>
-            <w:vAlign w:val="center"/>
-          </w:tcPr>
-          <w:p/>
-        </w:tc>
-      </w:tr>
-      <w:tr>
-        <w:tc>
-          <w:tcPr>
-            <w:tcW w:w="607" w:type="dxa"/>
-            <w:vAlign w:val="center"/>
-          </w:tcPr>
-          <w:p>
-            <w:pPr>
-              <w:jc w:val="center"/>
-            </w:pPr>
-            <w:r>
-              <w:t>9</w:t>
-            </w:r>
-          </w:p>
-        </w:tc>
-        <w:tc>
-          <w:tcPr>
-            <w:tcW w:w="5781" w:type="dxa"/>
-            <w:vAlign w:val="center"/>
-          </w:tcPr>
-          <w:p>
-            <w:pPr>
-              <w:rPr>
-                <w:b/>
-              </w:rPr>
-            </w:pPr>
-          </w:p>
-        </w:tc>
-        <w:tc>
-          <w:tcPr>
-            <w:tcW w:w="2628" w:type="dxa"/>
-            <w:vAlign w:val="center"/>
-          </w:tcPr>
-          <w:p/>
-        </w:tc>
-      </w:tr>
-      <w:tr>
-        <w:tc>
-          <w:tcPr>
-            <w:tcW w:w="607" w:type="dxa"/>
-            <w:vAlign w:val="center"/>
-          </w:tcPr>
-          <w:p>
-            <w:pPr>
-              <w:jc w:val="center"/>
-            </w:pPr>
-            <w:r>
-              <w:t>10</w:t>
-            </w:r>
-          </w:p>
-        </w:tc>
-        <w:tc>
-          <w:tcPr>
-            <w:tcW w:w="5781" w:type="dxa"/>
-            <w:vAlign w:val="center"/>
-          </w:tcPr>
-          <w:p/>
-        </w:tc>
-        <w:tc>
-          <w:tcPr>
-            <w:tcW w:w="2628" w:type="dxa"/>
-            <w:vAlign w:val="center"/>
-          </w:tcPr>
-          <w:p/>
-        </w:tc>
-      </w:tr>
-      <w:tr>
-        <w:tc>
-          <w:tcPr>
-            <w:tcW w:w="607" w:type="dxa"/>
-            <w:vAlign w:val="center"/>
-          </w:tcPr>
-          <w:p>
-            <w:pPr>
-              <w:jc w:val="center"/>
-            </w:pPr>
-            <w:r>
-              <w:t>11</w:t>
-            </w:r>
-          </w:p>
-        </w:tc>
-        <w:tc>
-          <w:tcPr>
-            <w:tcW w:w="5781" w:type="dxa"/>
-            <w:vAlign w:val="center"/>
-          </w:tcPr>
-          <w:p/>
-        </w:tc>
-        <w:tc>
-          <w:tcPr>
-            <w:tcW w:w="2628" w:type="dxa"/>
-            <w:vAlign w:val="center"/>
-          </w:tcPr>
-          <w:p/>
-        </w:tc>
-      </w:tr>
-      <w:tr>
-        <w:tc>
-          <w:tcPr>
-            <w:tcW w:w="607" w:type="dxa"/>
-            <w:vAlign w:val="center"/>
-          </w:tcPr>
-          <w:p>
-            <w:pPr>
-              <w:jc w:val="center"/>
-            </w:pPr>
-            <w:r>
-              <w:t>12</w:t>
-            </w:r>
-          </w:p>
-        </w:tc>
-        <w:tc>
-          <w:tcPr>
-            <w:tcW w:w="5781" w:type="dxa"/>
-            <w:vAlign w:val="center"/>
-          </w:tcPr>
-          <w:p/>
-        </w:tc>
-        <w:tc>
-          <w:tcPr>
-            <w:tcW w:w="2628" w:type="dxa"/>
-            <w:vAlign w:val="center"/>
-          </w:tcPr>
-          <w:p/>
-        </w:tc>
-      </w:tr>
-    </w:tbl>
-    <w:p/>
-    <w:p/>
-    <w:p/>
-    <w:p>
-      <w:pPr>
-        <w:ind w:left="720"/>
-        <w:jc w:val="both"/>
-      </w:pPr>
-    </w:p>
-    <w:p>
-      <w:pPr>
-        <w:ind w:left="720"/>
-        <w:jc w:val="both"/>
-      </w:pPr>
-    </w:p>
-    <w:p>
-      <w:pPr>
-        <w:ind w:left="720"/>
-        <w:jc w:val="both"/>
-      </w:pPr>
-    </w:p>
-    <w:p>
-      <w:pPr>
-        <w:rPr>
-          <w:rFonts w:asciiTheme="majorHAnsi" w:eastAsiaTheme="majorEastAsia" w:hAnsiTheme="majorHAnsi" w:cstheme="majorBidi"/>
-          <w:color w:val="2F5496" w:themeColor="accent1" w:themeShade="BF"/>
-          <w:sz w:val="32"/>
-          <w:szCs w:val="32"/>
-        </w:rPr>
-      </w:pPr>
-      <w:r>
-        <w:br w:type="page"/>
-      </w:r>
-    </w:p>
-    <w:p>
-      <w:pPr>
-        <w:pStyle w:val="Heading1"/>
-        <w:numPr>
-          <w:ilvl w:val="0"/>
-          <w:numId w:val="16"/>
-        </w:numPr>
-      </w:pPr>
-      <w:bookmarkStart w:id="12" w:name="_Toc524948416"/>
       <w:r>
         <w:lastRenderedPageBreak/>
         <w:t>Acceptance</w:t>
       </w:r>
-      <w:bookmarkEnd w:id="12"/>
+      <w:bookmarkEnd w:id="10"/>
     </w:p>
     <w:p/>
     <w:p>
@@ -3647,8 +3985,8 @@
       </w:r>
     </w:p>
     <w:sectPr>
-      <w:headerReference w:type="default" r:id="rId10"/>
-      <w:footerReference w:type="default" r:id="rId11"/>
+      <w:headerReference w:type="default" r:id="rId12"/>
+      <w:footerReference w:type="default" r:id="rId13"/>
       <w:pgSz w:w="11906" w:h="16838"/>
       <w:pgMar w:top="1440" w:right="1440" w:bottom="1440" w:left="1440" w:header="708" w:footer="708" w:gutter="0"/>
       <w:pgNumType w:start="0"/>
@@ -3968,6 +4306,124 @@
     </w:lvl>
   </w:abstractNum>
   <w:abstractNum w:abstractNumId="1" w15:restartNumberingAfterBreak="0">
+    <w:nsid w:val="0B241DC9"/>
+    <w:multiLevelType w:val="multilevel"/>
+    <w:tmpl w:val="95A2127A"/>
+    <w:lvl w:ilvl="0">
+      <w:start w:val="1"/>
+      <w:numFmt w:val="decimal"/>
+      <w:lvlText w:val="%1."/>
+      <w:lvlJc w:val="left"/>
+      <w:pPr>
+        <w:ind w:left="720" w:hanging="360"/>
+      </w:pPr>
+    </w:lvl>
+    <w:lvl w:ilvl="1">
+      <w:start w:val="1"/>
+      <w:numFmt w:val="decimal"/>
+      <w:isLgl/>
+      <w:lvlText w:val="%1.%2"/>
+      <w:lvlJc w:val="left"/>
+      <w:pPr>
+        <w:ind w:left="750" w:hanging="390"/>
+      </w:pPr>
+      <w:rPr>
+        <w:rFonts w:hint="default"/>
+      </w:rPr>
+    </w:lvl>
+    <w:lvl w:ilvl="2">
+      <w:start w:val="1"/>
+      <w:numFmt w:val="decimal"/>
+      <w:isLgl/>
+      <w:lvlText w:val="%1.%2.%3"/>
+      <w:lvlJc w:val="left"/>
+      <w:pPr>
+        <w:ind w:left="1080" w:hanging="720"/>
+      </w:pPr>
+      <w:rPr>
+        <w:rFonts w:hint="default"/>
+      </w:rPr>
+    </w:lvl>
+    <w:lvl w:ilvl="3">
+      <w:start w:val="1"/>
+      <w:numFmt w:val="decimal"/>
+      <w:isLgl/>
+      <w:lvlText w:val="%1.%2.%3.%4"/>
+      <w:lvlJc w:val="left"/>
+      <w:pPr>
+        <w:ind w:left="1080" w:hanging="720"/>
+      </w:pPr>
+      <w:rPr>
+        <w:rFonts w:hint="default"/>
+      </w:rPr>
+    </w:lvl>
+    <w:lvl w:ilvl="4">
+      <w:start w:val="1"/>
+      <w:numFmt w:val="decimal"/>
+      <w:isLgl/>
+      <w:lvlText w:val="%1.%2.%3.%4.%5"/>
+      <w:lvlJc w:val="left"/>
+      <w:pPr>
+        <w:ind w:left="1440" w:hanging="1080"/>
+      </w:pPr>
+      <w:rPr>
+        <w:rFonts w:hint="default"/>
+      </w:rPr>
+    </w:lvl>
+    <w:lvl w:ilvl="5">
+      <w:start w:val="1"/>
+      <w:numFmt w:val="decimal"/>
+      <w:isLgl/>
+      <w:lvlText w:val="%1.%2.%3.%4.%5.%6"/>
+      <w:lvlJc w:val="left"/>
+      <w:pPr>
+        <w:ind w:left="1800" w:hanging="1440"/>
+      </w:pPr>
+      <w:rPr>
+        <w:rFonts w:hint="default"/>
+      </w:rPr>
+    </w:lvl>
+    <w:lvl w:ilvl="6">
+      <w:start w:val="1"/>
+      <w:numFmt w:val="decimal"/>
+      <w:isLgl/>
+      <w:lvlText w:val="%1.%2.%3.%4.%5.%6.%7"/>
+      <w:lvlJc w:val="left"/>
+      <w:pPr>
+        <w:ind w:left="1800" w:hanging="1440"/>
+      </w:pPr>
+      <w:rPr>
+        <w:rFonts w:hint="default"/>
+      </w:rPr>
+    </w:lvl>
+    <w:lvl w:ilvl="7">
+      <w:start w:val="1"/>
+      <w:numFmt w:val="decimal"/>
+      <w:isLgl/>
+      <w:lvlText w:val="%1.%2.%3.%4.%5.%6.%7.%8"/>
+      <w:lvlJc w:val="left"/>
+      <w:pPr>
+        <w:ind w:left="2160" w:hanging="1800"/>
+      </w:pPr>
+      <w:rPr>
+        <w:rFonts w:hint="default"/>
+      </w:rPr>
+    </w:lvl>
+    <w:lvl w:ilvl="8">
+      <w:start w:val="1"/>
+      <w:numFmt w:val="decimal"/>
+      <w:isLgl/>
+      <w:lvlText w:val="%1.%2.%3.%4.%5.%6.%7.%8.%9"/>
+      <w:lvlJc w:val="left"/>
+      <w:pPr>
+        <w:ind w:left="2160" w:hanging="1800"/>
+      </w:pPr>
+      <w:rPr>
+        <w:rFonts w:hint="default"/>
+      </w:rPr>
+    </w:lvl>
+  </w:abstractNum>
+  <w:abstractNum w:abstractNumId="2" w15:restartNumberingAfterBreak="0">
     <w:nsid w:val="1384660C"/>
     <w:multiLevelType w:val="hybridMultilevel"/>
     <w:tmpl w:val="34226306"/>
@@ -4080,7 +4536,7 @@
       </w:rPr>
     </w:lvl>
   </w:abstractNum>
-  <w:abstractNum w:abstractNumId="2" w15:restartNumberingAfterBreak="0">
+  <w:abstractNum w:abstractNumId="3" w15:restartNumberingAfterBreak="0">
     <w:nsid w:val="1B7645FC"/>
     <w:multiLevelType w:val="hybridMultilevel"/>
     <w:tmpl w:val="14344D9E"/>
@@ -4193,7 +4649,7 @@
       </w:rPr>
     </w:lvl>
   </w:abstractNum>
-  <w:abstractNum w:abstractNumId="3" w15:restartNumberingAfterBreak="0">
+  <w:abstractNum w:abstractNumId="4" w15:restartNumberingAfterBreak="0">
     <w:nsid w:val="1CD7121A"/>
     <w:multiLevelType w:val="hybridMultilevel"/>
     <w:tmpl w:val="4802E55A"/>
@@ -4306,7 +4762,7 @@
       </w:rPr>
     </w:lvl>
   </w:abstractNum>
-  <w:abstractNum w:abstractNumId="4" w15:restartNumberingAfterBreak="0">
+  <w:abstractNum w:abstractNumId="5" w15:restartNumberingAfterBreak="0">
     <w:nsid w:val="1F523DB5"/>
     <w:multiLevelType w:val="hybridMultilevel"/>
     <w:tmpl w:val="3872F630"/>
@@ -4419,7 +4875,7 @@
       </w:rPr>
     </w:lvl>
   </w:abstractNum>
-  <w:abstractNum w:abstractNumId="5" w15:restartNumberingAfterBreak="0">
+  <w:abstractNum w:abstractNumId="6" w15:restartNumberingAfterBreak="0">
     <w:nsid w:val="22927678"/>
     <w:multiLevelType w:val="hybridMultilevel"/>
     <w:tmpl w:val="54FE23BC"/>
@@ -4532,7 +4988,7 @@
       </w:rPr>
     </w:lvl>
   </w:abstractNum>
-  <w:abstractNum w:abstractNumId="6" w15:restartNumberingAfterBreak="0">
+  <w:abstractNum w:abstractNumId="7" w15:restartNumberingAfterBreak="0">
     <w:nsid w:val="22B360BB"/>
     <w:multiLevelType w:val="hybridMultilevel"/>
     <w:tmpl w:val="4B988ECC"/>
@@ -4645,7 +5101,7 @@
       </w:rPr>
     </w:lvl>
   </w:abstractNum>
-  <w:abstractNum w:abstractNumId="7" w15:restartNumberingAfterBreak="0">
+  <w:abstractNum w:abstractNumId="8" w15:restartNumberingAfterBreak="0">
     <w:nsid w:val="2A8D24B3"/>
     <w:multiLevelType w:val="multilevel"/>
     <w:tmpl w:val="95A2127A"/>
@@ -4763,7 +5219,7 @@
       </w:rPr>
     </w:lvl>
   </w:abstractNum>
-  <w:abstractNum w:abstractNumId="8" w15:restartNumberingAfterBreak="0">
+  <w:abstractNum w:abstractNumId="9" w15:restartNumberingAfterBreak="0">
     <w:nsid w:val="2D914F25"/>
     <w:multiLevelType w:val="hybridMultilevel"/>
     <w:tmpl w:val="309AF6B0"/>
@@ -4876,7 +5332,7 @@
       </w:rPr>
     </w:lvl>
   </w:abstractNum>
-  <w:abstractNum w:abstractNumId="9" w15:restartNumberingAfterBreak="0">
+  <w:abstractNum w:abstractNumId="10" w15:restartNumberingAfterBreak="0">
     <w:nsid w:val="2DC75A18"/>
     <w:multiLevelType w:val="hybridMultilevel"/>
     <w:tmpl w:val="AE52086C"/>
@@ -4965,7 +5421,7 @@
       </w:pPr>
     </w:lvl>
   </w:abstractNum>
-  <w:abstractNum w:abstractNumId="10" w15:restartNumberingAfterBreak="0">
+  <w:abstractNum w:abstractNumId="11" w15:restartNumberingAfterBreak="0">
     <w:nsid w:val="2DE44662"/>
     <w:multiLevelType w:val="hybridMultilevel"/>
     <w:tmpl w:val="89C26248"/>
@@ -5078,7 +5534,7 @@
       </w:rPr>
     </w:lvl>
   </w:abstractNum>
-  <w:abstractNum w:abstractNumId="11" w15:restartNumberingAfterBreak="0">
+  <w:abstractNum w:abstractNumId="12" w15:restartNumberingAfterBreak="0">
     <w:nsid w:val="31AC53AF"/>
     <w:multiLevelType w:val="multilevel"/>
     <w:tmpl w:val="95A2127A"/>
@@ -5196,7 +5652,7 @@
       </w:rPr>
     </w:lvl>
   </w:abstractNum>
-  <w:abstractNum w:abstractNumId="12" w15:restartNumberingAfterBreak="0">
+  <w:abstractNum w:abstractNumId="13" w15:restartNumberingAfterBreak="0">
     <w:nsid w:val="34474BBC"/>
     <w:multiLevelType w:val="hybridMultilevel"/>
     <w:tmpl w:val="12EC39D6"/>
@@ -5309,7 +5765,7 @@
       </w:rPr>
     </w:lvl>
   </w:abstractNum>
-  <w:abstractNum w:abstractNumId="13" w15:restartNumberingAfterBreak="0">
+  <w:abstractNum w:abstractNumId="14" w15:restartNumberingAfterBreak="0">
     <w:nsid w:val="392B5C0A"/>
     <w:multiLevelType w:val="multilevel"/>
     <w:tmpl w:val="95A2127A"/>
@@ -5427,7 +5883,7 @@
       </w:rPr>
     </w:lvl>
   </w:abstractNum>
-  <w:abstractNum w:abstractNumId="14" w15:restartNumberingAfterBreak="0">
+  <w:abstractNum w:abstractNumId="15" w15:restartNumberingAfterBreak="0">
     <w:nsid w:val="398C67CD"/>
     <w:multiLevelType w:val="multilevel"/>
     <w:tmpl w:val="95A2127A"/>
@@ -5545,7 +6001,7 @@
       </w:rPr>
     </w:lvl>
   </w:abstractNum>
-  <w:abstractNum w:abstractNumId="15" w15:restartNumberingAfterBreak="0">
+  <w:abstractNum w:abstractNumId="16" w15:restartNumberingAfterBreak="0">
     <w:nsid w:val="39D55FCC"/>
     <w:multiLevelType w:val="hybridMultilevel"/>
     <w:tmpl w:val="B2ACF2D4"/>
@@ -5658,7 +6114,7 @@
       </w:rPr>
     </w:lvl>
   </w:abstractNum>
-  <w:abstractNum w:abstractNumId="16" w15:restartNumberingAfterBreak="0">
+  <w:abstractNum w:abstractNumId="17" w15:restartNumberingAfterBreak="0">
     <w:nsid w:val="3B5C7882"/>
     <w:multiLevelType w:val="hybridMultilevel"/>
     <w:tmpl w:val="B98E248A"/>
@@ -5771,7 +6227,7 @@
       </w:rPr>
     </w:lvl>
   </w:abstractNum>
-  <w:abstractNum w:abstractNumId="17" w15:restartNumberingAfterBreak="0">
+  <w:abstractNum w:abstractNumId="18" w15:restartNumberingAfterBreak="0">
     <w:nsid w:val="40862968"/>
     <w:multiLevelType w:val="hybridMultilevel"/>
     <w:tmpl w:val="79A4FB1C"/>
@@ -5884,7 +6340,7 @@
       </w:rPr>
     </w:lvl>
   </w:abstractNum>
-  <w:abstractNum w:abstractNumId="18" w15:restartNumberingAfterBreak="0">
+  <w:abstractNum w:abstractNumId="19" w15:restartNumberingAfterBreak="0">
     <w:nsid w:val="48187518"/>
     <w:multiLevelType w:val="hybridMultilevel"/>
     <w:tmpl w:val="D8D644AC"/>
@@ -5997,7 +6453,7 @@
       </w:rPr>
     </w:lvl>
   </w:abstractNum>
-  <w:abstractNum w:abstractNumId="19" w15:restartNumberingAfterBreak="0">
+  <w:abstractNum w:abstractNumId="20" w15:restartNumberingAfterBreak="0">
     <w:nsid w:val="56263C58"/>
     <w:multiLevelType w:val="hybridMultilevel"/>
     <w:tmpl w:val="7FE28E6E"/>
@@ -6110,7 +6566,7 @@
       </w:rPr>
     </w:lvl>
   </w:abstractNum>
-  <w:abstractNum w:abstractNumId="20" w15:restartNumberingAfterBreak="0">
+  <w:abstractNum w:abstractNumId="21" w15:restartNumberingAfterBreak="0">
     <w:nsid w:val="592E0A0A"/>
     <w:multiLevelType w:val="hybridMultilevel"/>
     <w:tmpl w:val="C54C8534"/>
@@ -6223,7 +6679,7 @@
       </w:rPr>
     </w:lvl>
   </w:abstractNum>
-  <w:abstractNum w:abstractNumId="21" w15:restartNumberingAfterBreak="0">
+  <w:abstractNum w:abstractNumId="22" w15:restartNumberingAfterBreak="0">
     <w:nsid w:val="59C052BD"/>
     <w:multiLevelType w:val="hybridMultilevel"/>
     <w:tmpl w:val="E08875B4"/>
@@ -6336,7 +6792,7 @@
       </w:rPr>
     </w:lvl>
   </w:abstractNum>
-  <w:abstractNum w:abstractNumId="22" w15:restartNumberingAfterBreak="0">
+  <w:abstractNum w:abstractNumId="23" w15:restartNumberingAfterBreak="0">
     <w:nsid w:val="690525A9"/>
     <w:multiLevelType w:val="hybridMultilevel"/>
     <w:tmpl w:val="1BE43AC0"/>
@@ -6449,7 +6905,7 @@
       </w:rPr>
     </w:lvl>
   </w:abstractNum>
-  <w:abstractNum w:abstractNumId="23" w15:restartNumberingAfterBreak="0">
+  <w:abstractNum w:abstractNumId="24" w15:restartNumberingAfterBreak="0">
     <w:nsid w:val="6A97769B"/>
     <w:multiLevelType w:val="hybridMultilevel"/>
     <w:tmpl w:val="BFD00A98"/>
@@ -6562,7 +7018,7 @@
       </w:rPr>
     </w:lvl>
   </w:abstractNum>
-  <w:abstractNum w:abstractNumId="24" w15:restartNumberingAfterBreak="0">
+  <w:abstractNum w:abstractNumId="25" w15:restartNumberingAfterBreak="0">
     <w:nsid w:val="6D5F1773"/>
     <w:multiLevelType w:val="hybridMultilevel"/>
     <w:tmpl w:val="AFA00F98"/>
@@ -6648,7 +7104,7 @@
       </w:pPr>
     </w:lvl>
   </w:abstractNum>
-  <w:abstractNum w:abstractNumId="25" w15:restartNumberingAfterBreak="0">
+  <w:abstractNum w:abstractNumId="26" w15:restartNumberingAfterBreak="0">
     <w:nsid w:val="73722DED"/>
     <w:multiLevelType w:val="multilevel"/>
     <w:tmpl w:val="0409001F"/>
@@ -6734,7 +7190,7 @@
       </w:pPr>
     </w:lvl>
   </w:abstractNum>
-  <w:abstractNum w:abstractNumId="26" w15:restartNumberingAfterBreak="0">
+  <w:abstractNum w:abstractNumId="27" w15:restartNumberingAfterBreak="0">
     <w:nsid w:val="78A51851"/>
     <w:multiLevelType w:val="hybridMultilevel"/>
     <w:tmpl w:val="002E2796"/>
@@ -6847,7 +7303,7 @@
       </w:rPr>
     </w:lvl>
   </w:abstractNum>
-  <w:abstractNum w:abstractNumId="27" w15:restartNumberingAfterBreak="0">
+  <w:abstractNum w:abstractNumId="28" w15:restartNumberingAfterBreak="0">
     <w:nsid w:val="7ABE18F6"/>
     <w:multiLevelType w:val="hybridMultilevel"/>
     <w:tmpl w:val="780031E8"/>
@@ -6960,7 +7416,7 @@
       </w:rPr>
     </w:lvl>
   </w:abstractNum>
-  <w:abstractNum w:abstractNumId="28" w15:restartNumberingAfterBreak="0">
+  <w:abstractNum w:abstractNumId="29" w15:restartNumberingAfterBreak="0">
     <w:nsid w:val="7BA64F8C"/>
     <w:multiLevelType w:val="hybridMultilevel"/>
     <w:tmpl w:val="EE9ED922"/>
@@ -7073,7 +7529,7 @@
       </w:rPr>
     </w:lvl>
   </w:abstractNum>
-  <w:abstractNum w:abstractNumId="29" w15:restartNumberingAfterBreak="0">
+  <w:abstractNum w:abstractNumId="30" w15:restartNumberingAfterBreak="0">
     <w:nsid w:val="7E333F37"/>
     <w:multiLevelType w:val="hybridMultilevel"/>
     <w:tmpl w:val="B0FEA188"/>
@@ -7187,94 +7643,97 @@
     </w:lvl>
   </w:abstractNum>
   <w:num w:numId="1">
-    <w:abstractNumId w:val="13"/>
+    <w:abstractNumId w:val="14"/>
   </w:num>
   <w:num w:numId="2">
+    <w:abstractNumId w:val="3"/>
+  </w:num>
+  <w:num w:numId="3">
+    <w:abstractNumId w:val="20"/>
+  </w:num>
+  <w:num w:numId="4">
+    <w:abstractNumId w:val="16"/>
+  </w:num>
+  <w:num w:numId="5">
     <w:abstractNumId w:val="2"/>
   </w:num>
-  <w:num w:numId="3">
+  <w:num w:numId="6">
+    <w:abstractNumId w:val="27"/>
+  </w:num>
+  <w:num w:numId="7">
+    <w:abstractNumId w:val="28"/>
+  </w:num>
+  <w:num w:numId="8">
+    <w:abstractNumId w:val="6"/>
+  </w:num>
+  <w:num w:numId="9">
+    <w:abstractNumId w:val="11"/>
+  </w:num>
+  <w:num w:numId="10">
     <w:abstractNumId w:val="19"/>
   </w:num>
-  <w:num w:numId="4">
-    <w:abstractNumId w:val="15"/>
-  </w:num>
-  <w:num w:numId="5">
-    <w:abstractNumId w:val="1"/>
-  </w:num>
-  <w:num w:numId="6">
-    <w:abstractNumId w:val="26"/>
-  </w:num>
-  <w:num w:numId="7">
-    <w:abstractNumId w:val="27"/>
-  </w:num>
-  <w:num w:numId="8">
+  <w:num w:numId="11">
     <w:abstractNumId w:val="5"/>
   </w:num>
-  <w:num w:numId="9">
-    <w:abstractNumId w:val="10"/>
-  </w:num>
-  <w:num w:numId="10">
-    <w:abstractNumId w:val="18"/>
-  </w:num>
-  <w:num w:numId="11">
-    <w:abstractNumId w:val="4"/>
-  </w:num>
   <w:num w:numId="12">
-    <w:abstractNumId w:val="23"/>
+    <w:abstractNumId w:val="24"/>
   </w:num>
   <w:num w:numId="13">
-    <w:abstractNumId w:val="29"/>
+    <w:abstractNumId w:val="30"/>
   </w:num>
   <w:num w:numId="14">
-    <w:abstractNumId w:val="11"/>
+    <w:abstractNumId w:val="12"/>
   </w:num>
   <w:num w:numId="15">
-    <w:abstractNumId w:val="6"/>
+    <w:abstractNumId w:val="7"/>
   </w:num>
   <w:num w:numId="16">
-    <w:abstractNumId w:val="14"/>
+    <w:abstractNumId w:val="15"/>
   </w:num>
   <w:num w:numId="17">
     <w:abstractNumId w:val="0"/>
   </w:num>
   <w:num w:numId="18">
+    <w:abstractNumId w:val="9"/>
+  </w:num>
+  <w:num w:numId="19">
+    <w:abstractNumId w:val="13"/>
+  </w:num>
+  <w:num w:numId="20">
+    <w:abstractNumId w:val="10"/>
+  </w:num>
+  <w:num w:numId="21">
+    <w:abstractNumId w:val="29"/>
+  </w:num>
+  <w:num w:numId="22">
+    <w:abstractNumId w:val="17"/>
+  </w:num>
+  <w:num w:numId="23">
+    <w:abstractNumId w:val="4"/>
+  </w:num>
+  <w:num w:numId="24">
+    <w:abstractNumId w:val="21"/>
+  </w:num>
+  <w:num w:numId="25">
+    <w:abstractNumId w:val="26"/>
+  </w:num>
+  <w:num w:numId="26">
     <w:abstractNumId w:val="8"/>
   </w:num>
-  <w:num w:numId="19">
-    <w:abstractNumId w:val="12"/>
-  </w:num>
-  <w:num w:numId="20">
-    <w:abstractNumId w:val="9"/>
-  </w:num>
-  <w:num w:numId="21">
-    <w:abstractNumId w:val="28"/>
-  </w:num>
-  <w:num w:numId="22">
-    <w:abstractNumId w:val="16"/>
-  </w:num>
-  <w:num w:numId="23">
-    <w:abstractNumId w:val="3"/>
-  </w:num>
-  <w:num w:numId="24">
-    <w:abstractNumId w:val="20"/>
-  </w:num>
-  <w:num w:numId="25">
+  <w:num w:numId="27">
     <w:abstractNumId w:val="25"/>
   </w:num>
-  <w:num w:numId="26">
-    <w:abstractNumId w:val="7"/>
-  </w:num>
-  <w:num w:numId="27">
-    <w:abstractNumId w:val="24"/>
-  </w:num>
   <w:num w:numId="28">
-    <w:abstractNumId w:val="21"/>
+    <w:abstractNumId w:val="22"/>
   </w:num>
   <w:num w:numId="29">
-    <w:abstractNumId w:val="17"/>
+    <w:abstractNumId w:val="18"/>
   </w:num>
   <w:num w:numId="30">
-    <w:abstractNumId w:val="22"/>
+    <w:abstractNumId w:val="23"/>
+  </w:num>
+  <w:num w:numId="31">
+    <w:abstractNumId w:val="1"/>
   </w:num>
   <w:numIdMacAtCleanup w:val="20"/>
 </w:numbering>
@@ -8412,7 +8871,7 @@
 </file>
 
 <file path=customXml/itemProps2.xml><?xml version="1.0" encoding="utf-8"?>
-<ds:datastoreItem xmlns:ds="http://schemas.openxmlformats.org/officeDocument/2006/customXml" ds:itemID="{36FE890B-D520-40D9-B7BB-6509F4DCB4D5}">
+<ds:datastoreItem xmlns:ds="http://schemas.openxmlformats.org/officeDocument/2006/customXml" ds:itemID="{27DBE261-6646-4898-B474-13D3744C3C36}">
   <ds:schemaRefs>
     <ds:schemaRef ds:uri="http://schemas.openxmlformats.org/officeDocument/2006/bibliography"/>
   </ds:schemaRefs>

</xml_diff>